<commit_message>
Now writing the report
</commit_message>
<xml_diff>
--- a/MLHW3_Naive_Bayes_Classifier/Report.docx
+++ b/MLHW3_Naive_Bayes_Classifier/Report.docx
@@ -199,14 +199,7 @@
           <w:sz w:val="24"/>
           <w:szCs w:val="24"/>
         </w:rPr>
-        <w:t>w</w:t>
-      </w:r>
-      <w:r>
-        <w:rPr>
-          <w:sz w:val="24"/>
-          <w:szCs w:val="24"/>
-        </w:rPr>
-        <w:t>here sklearn is for the training /validation model, numpy and scipy for the numerical and statistical analysis.</w:t>
+        <w:t>Where sklearn is for the training /validation model, numpy and scipy for the numerical and statistical analysis.</w:t>
       </w:r>
     </w:p>
     <w:p>
@@ -394,35 +387,8 @@
       </w:pPr>
       <w:r>
         <w:rPr/>
-      </w:r>
-    </w:p>
-    <w:p>
-      <w:pPr>
-        <w:pStyle w:val="Normal"/>
-        <w:jc w:val="left"/>
-        <w:rPr/>
-      </w:pPr>
-      <w:r>
-        <w:rPr>
-          <w:sz w:val="24"/>
-          <w:szCs w:val="24"/>
-        </w:rPr>
-        <w:t>*</w:t>
-      </w:r>
-    </w:p>
-    <w:p>
-      <w:pPr>
-        <w:pStyle w:val="Normal"/>
-        <w:jc w:val="left"/>
-        <w:rPr>
-          <w:sz w:val="24"/>
-          <w:szCs w:val="24"/>
-        </w:rPr>
-      </w:pPr>
-      <w:r>
-        <w:rPr/>
         <w:drawing>
-          <wp:anchor behindDoc="0" distT="0" distB="0" distL="0" distR="0" simplePos="0" locked="0" layoutInCell="1" allowOverlap="1" relativeHeight="3">
+          <wp:anchor behindDoc="0" distT="0" distB="0" distL="0" distR="0" simplePos="0" locked="0" layoutInCell="1" allowOverlap="1" relativeHeight="5">
             <wp:simplePos x="0" y="0"/>
             <wp:positionH relativeFrom="column">
               <wp:align>center</wp:align>
@@ -430,10 +396,10 @@
             <wp:positionV relativeFrom="paragraph">
               <wp:posOffset>635</wp:posOffset>
             </wp:positionV>
-            <wp:extent cx="6120130" cy="6367145"/>
+            <wp:extent cx="6120130" cy="4589780"/>
             <wp:effectExtent l="0" t="0" r="0" b="0"/>
             <wp:wrapSquare wrapText="largest"/>
-            <wp:docPr id="2" name="Image2" descr=""/>
+            <wp:docPr id="2" name="Image4" descr=""/>
             <wp:cNvGraphicFramePr>
               <a:graphicFrameLocks xmlns:a="http://schemas.openxmlformats.org/drawingml/2006/main" noChangeAspect="1"/>
             </wp:cNvGraphicFramePr>
@@ -441,13 +407,384 @@
               <a:graphicData uri="http://schemas.openxmlformats.org/drawingml/2006/picture">
                 <pic:pic xmlns:pic="http://schemas.openxmlformats.org/drawingml/2006/picture">
                   <pic:nvPicPr>
-                    <pic:cNvPr id="2" name="Image2" descr=""/>
+                    <pic:cNvPr id="2" name="Image4" descr=""/>
                     <pic:cNvPicPr>
                       <a:picLocks noChangeAspect="1" noChangeArrowheads="1"/>
                     </pic:cNvPicPr>
                   </pic:nvPicPr>
                   <pic:blipFill>
                     <a:blip r:embed="rId3"/>
+                    <a:stretch>
+                      <a:fillRect/>
+                    </a:stretch>
+                  </pic:blipFill>
+                  <pic:spPr bwMode="auto">
+                    <a:xfrm>
+                      <a:off x="0" y="0"/>
+                      <a:ext cx="6120130" cy="4589780"/>
+                    </a:xfrm>
+                    <a:prstGeom prst="rect">
+                      <a:avLst/>
+                    </a:prstGeom>
+                  </pic:spPr>
+                </pic:pic>
+              </a:graphicData>
+            </a:graphic>
+          </wp:anchor>
+        </w:drawing>
+      </w:r>
+    </w:p>
+    <w:p>
+      <w:pPr>
+        <w:pStyle w:val="Normal"/>
+        <w:jc w:val="left"/>
+        <w:rPr/>
+      </w:pPr>
+      <w:r>
+        <w:rPr>
+          <w:sz w:val="24"/>
+          <w:szCs w:val="24"/>
+        </w:rPr>
+        <w:t>*</w:t>
+      </w:r>
+      <w:r>
+        <w:rPr>
+          <w:sz w:val="24"/>
+          <w:szCs w:val="24"/>
+        </w:rPr>
+        <w:t>The required Laplacian Smoothing can be found in the Multinomial Naive Bayes Classifier:</w:t>
+      </w:r>
+    </w:p>
+    <w:p>
+      <w:pPr>
+        <w:pStyle w:val="Normal"/>
+        <w:jc w:val="left"/>
+        <w:rPr>
+          <w:sz w:val="24"/>
+          <w:szCs w:val="24"/>
+        </w:rPr>
+      </w:pPr>
+      <w:r>
+        <w:rPr/>
+      </w:r>
+    </w:p>
+    <w:p>
+      <w:pPr>
+        <w:pStyle w:val="Normal"/>
+        <w:jc w:val="left"/>
+        <w:rPr>
+          <w:sz w:val="24"/>
+          <w:szCs w:val="24"/>
+        </w:rPr>
+      </w:pPr>
+      <w:r>
+        <w:rPr/>
+      </w:r>
+    </w:p>
+    <w:p>
+      <w:pPr>
+        <w:pStyle w:val="Normal"/>
+        <w:jc w:val="left"/>
+        <w:rPr>
+          <w:sz w:val="24"/>
+          <w:szCs w:val="24"/>
+        </w:rPr>
+      </w:pPr>
+      <w:r>
+        <w:rPr/>
+      </w:r>
+    </w:p>
+    <w:p>
+      <w:pPr>
+        <w:pStyle w:val="Normal"/>
+        <w:jc w:val="left"/>
+        <w:rPr>
+          <w:sz w:val="24"/>
+          <w:szCs w:val="24"/>
+        </w:rPr>
+      </w:pPr>
+      <w:r>
+        <w:rPr/>
+      </w:r>
+    </w:p>
+    <w:p>
+      <w:pPr>
+        <w:pStyle w:val="Normal"/>
+        <w:jc w:val="left"/>
+        <w:rPr>
+          <w:sz w:val="24"/>
+          <w:szCs w:val="24"/>
+        </w:rPr>
+      </w:pPr>
+      <w:r>
+        <w:rPr/>
+      </w:r>
+    </w:p>
+    <w:p>
+      <w:pPr>
+        <w:pStyle w:val="Normal"/>
+        <w:jc w:val="left"/>
+        <w:rPr>
+          <w:sz w:val="24"/>
+          <w:szCs w:val="24"/>
+        </w:rPr>
+      </w:pPr>
+      <w:r>
+        <w:rPr/>
+        <w:drawing>
+          <wp:anchor behindDoc="0" distT="0" distB="0" distL="0" distR="0" simplePos="0" locked="0" layoutInCell="1" allowOverlap="1" relativeHeight="6">
+            <wp:simplePos x="0" y="0"/>
+            <wp:positionH relativeFrom="column">
+              <wp:posOffset>45085</wp:posOffset>
+            </wp:positionH>
+            <wp:positionV relativeFrom="paragraph">
+              <wp:posOffset>147955</wp:posOffset>
+            </wp:positionV>
+            <wp:extent cx="5013960" cy="3924300"/>
+            <wp:effectExtent l="0" t="0" r="0" b="0"/>
+            <wp:wrapSquare wrapText="largest"/>
+            <wp:docPr id="3" name="Image5" descr=""/>
+            <wp:cNvGraphicFramePr>
+              <a:graphicFrameLocks xmlns:a="http://schemas.openxmlformats.org/drawingml/2006/main" noChangeAspect="1"/>
+            </wp:cNvGraphicFramePr>
+            <a:graphic xmlns:a="http://schemas.openxmlformats.org/drawingml/2006/main">
+              <a:graphicData uri="http://schemas.openxmlformats.org/drawingml/2006/picture">
+                <pic:pic xmlns:pic="http://schemas.openxmlformats.org/drawingml/2006/picture">
+                  <pic:nvPicPr>
+                    <pic:cNvPr id="3" name="Image5" descr=""/>
+                    <pic:cNvPicPr>
+                      <a:picLocks noChangeAspect="1" noChangeArrowheads="1"/>
+                    </pic:cNvPicPr>
+                  </pic:nvPicPr>
+                  <pic:blipFill>
+                    <a:blip r:embed="rId4"/>
+                    <a:stretch>
+                      <a:fillRect/>
+                    </a:stretch>
+                  </pic:blipFill>
+                  <pic:spPr bwMode="auto">
+                    <a:xfrm>
+                      <a:off x="0" y="0"/>
+                      <a:ext cx="5013960" cy="3924300"/>
+                    </a:xfrm>
+                    <a:prstGeom prst="rect">
+                      <a:avLst/>
+                    </a:prstGeom>
+                  </pic:spPr>
+                </pic:pic>
+              </a:graphicData>
+            </a:graphic>
+          </wp:anchor>
+        </w:drawing>
+      </w:r>
+    </w:p>
+    <w:p>
+      <w:pPr>
+        <w:pStyle w:val="Normal"/>
+        <w:jc w:val="left"/>
+        <w:rPr>
+          <w:sz w:val="24"/>
+          <w:szCs w:val="24"/>
+        </w:rPr>
+      </w:pPr>
+      <w:r>
+        <w:rPr/>
+      </w:r>
+    </w:p>
+    <w:p>
+      <w:pPr>
+        <w:pStyle w:val="Normal"/>
+        <w:jc w:val="left"/>
+        <w:rPr>
+          <w:sz w:val="24"/>
+          <w:szCs w:val="24"/>
+        </w:rPr>
+      </w:pPr>
+      <w:r>
+        <w:rPr/>
+      </w:r>
+    </w:p>
+    <w:p>
+      <w:pPr>
+        <w:pStyle w:val="Normal"/>
+        <w:jc w:val="left"/>
+        <w:rPr>
+          <w:sz w:val="24"/>
+          <w:szCs w:val="24"/>
+        </w:rPr>
+      </w:pPr>
+      <w:r>
+        <w:rPr/>
+      </w:r>
+    </w:p>
+    <w:p>
+      <w:pPr>
+        <w:pStyle w:val="Normal"/>
+        <w:jc w:val="left"/>
+        <w:rPr>
+          <w:sz w:val="24"/>
+          <w:szCs w:val="24"/>
+        </w:rPr>
+      </w:pPr>
+      <w:r>
+        <w:rPr/>
+      </w:r>
+    </w:p>
+    <w:p>
+      <w:pPr>
+        <w:pStyle w:val="Normal"/>
+        <w:jc w:val="left"/>
+        <w:rPr>
+          <w:sz w:val="24"/>
+          <w:szCs w:val="24"/>
+        </w:rPr>
+      </w:pPr>
+      <w:r>
+        <w:rPr/>
+      </w:r>
+    </w:p>
+    <w:p>
+      <w:pPr>
+        <w:pStyle w:val="Normal"/>
+        <w:jc w:val="left"/>
+        <w:rPr>
+          <w:sz w:val="24"/>
+          <w:szCs w:val="24"/>
+        </w:rPr>
+      </w:pPr>
+      <w:r>
+        <w:rPr/>
+      </w:r>
+    </w:p>
+    <w:p>
+      <w:pPr>
+        <w:pStyle w:val="Normal"/>
+        <w:jc w:val="left"/>
+        <w:rPr>
+          <w:sz w:val="24"/>
+          <w:szCs w:val="24"/>
+        </w:rPr>
+      </w:pPr>
+      <w:r>
+        <w:rPr/>
+      </w:r>
+    </w:p>
+    <w:p>
+      <w:pPr>
+        <w:pStyle w:val="Normal"/>
+        <w:jc w:val="left"/>
+        <w:rPr>
+          <w:sz w:val="24"/>
+          <w:szCs w:val="24"/>
+        </w:rPr>
+      </w:pPr>
+      <w:r>
+        <w:rPr/>
+      </w:r>
+    </w:p>
+    <w:p>
+      <w:pPr>
+        <w:pStyle w:val="Normal"/>
+        <w:jc w:val="left"/>
+        <w:rPr>
+          <w:sz w:val="24"/>
+          <w:szCs w:val="24"/>
+        </w:rPr>
+      </w:pPr>
+      <w:r>
+        <w:rPr/>
+      </w:r>
+    </w:p>
+    <w:p>
+      <w:pPr>
+        <w:pStyle w:val="Normal"/>
+        <w:jc w:val="left"/>
+        <w:rPr>
+          <w:sz w:val="24"/>
+          <w:szCs w:val="24"/>
+        </w:rPr>
+      </w:pPr>
+      <w:r>
+        <w:rPr/>
+      </w:r>
+    </w:p>
+    <w:p>
+      <w:pPr>
+        <w:pStyle w:val="Normal"/>
+        <w:jc w:val="left"/>
+        <w:rPr>
+          <w:sz w:val="24"/>
+          <w:szCs w:val="24"/>
+        </w:rPr>
+      </w:pPr>
+      <w:r>
+        <w:rPr/>
+      </w:r>
+    </w:p>
+    <w:p>
+      <w:pPr>
+        <w:pStyle w:val="Normal"/>
+        <w:jc w:val="left"/>
+        <w:rPr>
+          <w:sz w:val="24"/>
+          <w:szCs w:val="24"/>
+        </w:rPr>
+      </w:pPr>
+      <w:r>
+        <w:rPr/>
+      </w:r>
+    </w:p>
+    <w:p>
+      <w:pPr>
+        <w:pStyle w:val="Normal"/>
+        <w:jc w:val="left"/>
+        <w:rPr>
+          <w:sz w:val="24"/>
+          <w:szCs w:val="24"/>
+        </w:rPr>
+      </w:pPr>
+      <w:r>
+        <w:rPr/>
+      </w:r>
+    </w:p>
+    <w:p>
+      <w:pPr>
+        <w:pStyle w:val="Normal"/>
+        <w:jc w:val="left"/>
+        <w:rPr>
+          <w:sz w:val="24"/>
+          <w:szCs w:val="24"/>
+        </w:rPr>
+      </w:pPr>
+      <w:r>
+        <w:rPr/>
+        <w:drawing>
+          <wp:anchor behindDoc="0" distT="0" distB="0" distL="0" distR="0" simplePos="0" locked="0" layoutInCell="1" allowOverlap="1" relativeHeight="3">
+            <wp:simplePos x="0" y="0"/>
+            <wp:positionH relativeFrom="column">
+              <wp:posOffset>14605</wp:posOffset>
+            </wp:positionH>
+            <wp:positionV relativeFrom="paragraph">
+              <wp:posOffset>150495</wp:posOffset>
+            </wp:positionV>
+            <wp:extent cx="6120130" cy="6367145"/>
+            <wp:effectExtent l="0" t="0" r="0" b="0"/>
+            <wp:wrapSquare wrapText="largest"/>
+            <wp:docPr id="4" name="Image2" descr=""/>
+            <wp:cNvGraphicFramePr>
+              <a:graphicFrameLocks xmlns:a="http://schemas.openxmlformats.org/drawingml/2006/main" noChangeAspect="1"/>
+            </wp:cNvGraphicFramePr>
+            <a:graphic xmlns:a="http://schemas.openxmlformats.org/drawingml/2006/main">
+              <a:graphicData uri="http://schemas.openxmlformats.org/drawingml/2006/picture">
+                <pic:pic xmlns:pic="http://schemas.openxmlformats.org/drawingml/2006/picture">
+                  <pic:nvPicPr>
+                    <pic:cNvPr id="4" name="Image2" descr=""/>
+                    <pic:cNvPicPr>
+                      <a:picLocks noChangeAspect="1" noChangeArrowheads="1"/>
+                    </pic:cNvPicPr>
+                  </pic:nvPicPr>
+                  <pic:blipFill>
+                    <a:blip r:embed="rId5"/>
                     <a:stretch>
                       <a:fillRect/>
                     </a:stretch>
@@ -466,19 +803,123 @@
             </a:graphic>
           </wp:anchor>
         </w:drawing>
+      </w:r>
+    </w:p>
+    <w:p>
+      <w:pPr>
+        <w:pStyle w:val="Normal"/>
+        <w:jc w:val="left"/>
+        <w:rPr>
+          <w:sz w:val="24"/>
+          <w:szCs w:val="24"/>
+        </w:rPr>
+      </w:pPr>
+      <w:r>
+        <w:rPr/>
+      </w:r>
+    </w:p>
+    <w:p>
+      <w:pPr>
+        <w:pStyle w:val="Normal"/>
+        <w:jc w:val="left"/>
+        <w:rPr>
+          <w:sz w:val="24"/>
+          <w:szCs w:val="24"/>
+        </w:rPr>
+      </w:pPr>
+      <w:r>
+        <w:rPr/>
+      </w:r>
+    </w:p>
+    <w:p>
+      <w:pPr>
+        <w:pStyle w:val="Normal"/>
+        <w:jc w:val="left"/>
+        <w:rPr>
+          <w:sz w:val="24"/>
+          <w:szCs w:val="24"/>
+        </w:rPr>
+      </w:pPr>
+      <w:r>
+        <w:rPr/>
+      </w:r>
+    </w:p>
+    <w:p>
+      <w:pPr>
+        <w:pStyle w:val="Normal"/>
+        <w:jc w:val="left"/>
+        <w:rPr>
+          <w:sz w:val="24"/>
+          <w:szCs w:val="24"/>
+        </w:rPr>
+      </w:pPr>
+      <w:r>
+        <w:rPr/>
+      </w:r>
+    </w:p>
+    <w:p>
+      <w:pPr>
+        <w:pStyle w:val="Normal"/>
+        <w:jc w:val="left"/>
+        <w:rPr>
+          <w:sz w:val="24"/>
+          <w:szCs w:val="24"/>
+        </w:rPr>
+      </w:pPr>
+      <w:r>
+        <w:rPr/>
+      </w:r>
+    </w:p>
+    <w:p>
+      <w:pPr>
+        <w:pStyle w:val="Normal"/>
+        <w:jc w:val="left"/>
+        <w:rPr>
+          <w:sz w:val="24"/>
+          <w:szCs w:val="24"/>
+        </w:rPr>
+      </w:pPr>
+      <w:r>
+        <w:rPr/>
+      </w:r>
+    </w:p>
+    <w:p>
+      <w:pPr>
+        <w:pStyle w:val="Normal"/>
+        <w:jc w:val="left"/>
+        <w:rPr>
+          <w:sz w:val="24"/>
+          <w:szCs w:val="24"/>
+        </w:rPr>
+      </w:pPr>
+      <w:r>
+        <w:rPr/>
+      </w:r>
+    </w:p>
+    <w:p>
+      <w:pPr>
+        <w:pStyle w:val="Normal"/>
+        <w:jc w:val="left"/>
+        <w:rPr>
+          <w:sz w:val="24"/>
+          <w:szCs w:val="24"/>
+        </w:rPr>
+      </w:pPr>
+      <w:r>
+        <w:rPr/>
         <w:drawing>
           <wp:anchor behindDoc="0" distT="0" distB="0" distL="0" distR="0" simplePos="0" locked="0" layoutInCell="1" allowOverlap="1" relativeHeight="4">
             <wp:simplePos x="0" y="0"/>
             <wp:positionH relativeFrom="column">
-              <wp:posOffset>0</wp:posOffset>
+              <wp:posOffset>-213995</wp:posOffset>
             </wp:positionH>
             <wp:positionV relativeFrom="paragraph">
-              <wp:posOffset>6366510</wp:posOffset>
+              <wp:posOffset>163830</wp:posOffset>
             </wp:positionV>
             <wp:extent cx="6120130" cy="3148330"/>
             <wp:effectExtent l="0" t="0" r="0" b="0"/>
             <wp:wrapSquare wrapText="largest"/>
-            <wp:docPr id="3" name="Image3" descr=""/>
+            <wp:docPr id="5" name="Image3" descr=""/>
             <wp:cNvGraphicFramePr>
               <a:graphicFrameLocks xmlns:a="http://schemas.openxmlformats.org/drawingml/2006/main" noChangeAspect="1"/>
             </wp:cNvGraphicFramePr>
@@ -486,13 +927,13 @@
               <a:graphicData uri="http://schemas.openxmlformats.org/drawingml/2006/picture">
                 <pic:pic xmlns:pic="http://schemas.openxmlformats.org/drawingml/2006/picture">
                   <pic:nvPicPr>
-                    <pic:cNvPr id="3" name="Image3" descr=""/>
+                    <pic:cNvPr id="5" name="Image3" descr=""/>
                     <pic:cNvPicPr>
                       <a:picLocks noChangeAspect="1" noChangeArrowheads="1"/>
                     </pic:cNvPicPr>
                   </pic:nvPicPr>
                   <pic:blipFill>
-                    <a:blip r:embed="rId4"/>
+                    <a:blip r:embed="rId6"/>
                     <a:stretch>
                       <a:fillRect/>
                     </a:stretch>
@@ -511,19 +952,6 @@
             </a:graphic>
           </wp:anchor>
         </w:drawing>
-      </w:r>
-    </w:p>
-    <w:p>
-      <w:pPr>
-        <w:pStyle w:val="Normal"/>
-        <w:jc w:val="left"/>
-        <w:rPr>
-          <w:sz w:val="24"/>
-          <w:szCs w:val="24"/>
-        </w:rPr>
-      </w:pPr>
-      <w:r>
-        <w:rPr/>
       </w:r>
     </w:p>
     <w:p>

</xml_diff>

<commit_message>
Keep working on Report
</commit_message>
<xml_diff>
--- a/MLHW3_Naive_Bayes_Classifier/Report.docx
+++ b/MLHW3_Naive_Bayes_Classifier/Report.docx
@@ -226,8 +226,6 @@
         </w:rPr>
         <w:t>training /validating</w:t>
       </w:r>
-      <w:bookmarkStart w:id="0" w:name="_GoBack"/>
-      <w:bookmarkEnd w:id="0"/>
       <w:r>
         <w:rPr>
           <w:rFonts w:ascii="Times New Roman" w:hAnsi="Times New Roman" w:cs="Times New Roman"/>
@@ -364,7 +362,19 @@
           <w:rFonts w:ascii="Times New Roman" w:hAnsi="Times New Roman" w:cs="Times New Roman"/>
         </w:rPr>
         <w:lastRenderedPageBreak/>
-        <w:t>*The required Laplacian Smoothing can be found in the Multinomial Naive Bayes Classifier:</w:t>
+        <w:t>*</w:t>
+      </w:r>
+      <w:r>
+        <w:rPr>
+          <w:rFonts w:ascii="Times New Roman" w:hAnsi="Times New Roman" w:cs="Times New Roman"/>
+        </w:rPr>
+        <w:t xml:space="preserve"> </w:t>
+      </w:r>
+      <w:r>
+        <w:rPr>
+          <w:rFonts w:ascii="Times New Roman" w:hAnsi="Times New Roman" w:cs="Times New Roman"/>
+        </w:rPr>
+        <w:t>The required Laplacian Smoothing can be found in the Multinomial Naive Bayes Classifier:</w:t>
       </w:r>
     </w:p>
     <w:p>
@@ -860,10 +870,46 @@
           <w:lang w:eastAsia="zh-TW"/>
         </w:rPr>
       </w:pPr>
-      <w:r>
-        <w:rPr>
-          <w:rFonts w:ascii="Times New Roman" w:eastAsia="新細明體" w:hAnsi="Times New Roman" w:cs="Times New Roman"/>
-          <w:szCs w:val="21"/>
+    </w:p>
+    <w:p>
+      <w:pPr>
+        <w:ind w:left="240" w:hangingChars="100" w:hanging="240"/>
+        <w:rPr>
+          <w:rFonts w:ascii="Times New Roman" w:eastAsia="新細明體" w:hAnsi="Times New Roman" w:cs="Times New Roman" w:hint="eastAsia"/>
+          <w:lang w:eastAsia="zh-TW"/>
+        </w:rPr>
+      </w:pPr>
+      <w:r>
+        <w:rPr>
+          <w:rFonts w:ascii="Times New Roman" w:eastAsia="新細明體" w:hAnsi="Times New Roman" w:cs="Times New Roman"/>
+          <w:lang w:eastAsia="zh-TW"/>
+        </w:rPr>
+        <w:t>As we can see, the</w:t>
+      </w:r>
+      <w:r>
+        <w:rPr>
+          <w:rFonts w:ascii="Times New Roman" w:eastAsia="新細明體" w:hAnsi="Times New Roman" w:cs="Times New Roman"/>
+          <w:lang w:eastAsia="zh-TW"/>
+        </w:rPr>
+        <w:t xml:space="preserve"> GaussianNB , KD Tree and Decision Tree Classifier </w:t>
+      </w:r>
+      <w:r>
+        <w:rPr>
+          <w:rFonts w:ascii="Times New Roman" w:eastAsia="新細明體" w:hAnsi="Times New Roman" w:cs="Times New Roman"/>
+          <w:lang w:eastAsia="zh-TW"/>
+        </w:rPr>
+        <w:t xml:space="preserve">have an </w:t>
+      </w:r>
+      <w:r>
+        <w:rPr>
+          <w:rFonts w:ascii="Times New Roman" w:eastAsia="新細明體" w:hAnsi="Times New Roman" w:cs="Times New Roman"/>
+          <w:lang w:eastAsia="zh-TW"/>
+        </w:rPr>
+        <w:t>outstanding</w:t>
+      </w:r>
+      <w:r>
+        <w:rPr>
+          <w:rFonts w:ascii="Times New Roman" w:eastAsia="新細明體" w:hAnsi="Times New Roman" w:cs="Times New Roman"/>
           <w:lang w:eastAsia="zh-TW"/>
         </w:rPr>
         <w:t xml:space="preserve"> </w:t>
@@ -871,10 +917,23 @@
       <w:r>
         <w:rPr>
           <w:rFonts w:ascii="Times New Roman" w:eastAsia="新細明體" w:hAnsi="Times New Roman" w:cs="Times New Roman"/>
-          <w:szCs w:val="21"/>
-          <w:lang w:eastAsia="zh-TW"/>
-        </w:rPr>
-        <w:tab/>
+          <w:lang w:eastAsia="zh-TW"/>
+        </w:rPr>
+        <w:t>result</w:t>
+      </w:r>
+      <w:r>
+        <w:rPr>
+          <w:rFonts w:ascii="Times New Roman" w:eastAsia="新細明體" w:hAnsi="Times New Roman" w:cs="Times New Roman"/>
+          <w:lang w:eastAsia="zh-TW"/>
+        </w:rPr>
+        <w:t xml:space="preserve"> </w:t>
+      </w:r>
+      <w:r>
+        <w:rPr>
+          <w:rFonts w:ascii="Times New Roman" w:eastAsia="新細明體" w:hAnsi="Times New Roman" w:cs="Times New Roman"/>
+          <w:lang w:eastAsia="zh-TW"/>
+        </w:rPr>
+        <w:t>compared to the Multinominal and Bernoulli NB which they both have a quite inaccurate one.</w:t>
       </w:r>
       <w:r>
         <w:rPr>
@@ -883,47 +942,688 @@
         </w:rPr>
         <w:t xml:space="preserve"> </w:t>
       </w:r>
-    </w:p>
-    <w:p>
-      <w:pPr>
-        <w:rPr>
-          <w:rFonts w:ascii="Times New Roman" w:hAnsi="Times New Roman" w:cs="Times New Roman"/>
-        </w:rPr>
-      </w:pPr>
-    </w:p>
-    <w:p>
-      <w:pPr>
-        <w:rPr>
-          <w:rFonts w:ascii="Times New Roman" w:hAnsi="Times New Roman" w:cs="Times New Roman"/>
-        </w:rPr>
-      </w:pPr>
-    </w:p>
-    <w:p>
-      <w:pPr>
-        <w:rPr>
-          <w:rFonts w:ascii="Times New Roman" w:hAnsi="Times New Roman" w:cs="Times New Roman"/>
-        </w:rPr>
-      </w:pPr>
-    </w:p>
-    <w:p>
-      <w:pPr>
-        <w:rPr>
-          <w:rFonts w:ascii="Times New Roman" w:hAnsi="Times New Roman" w:cs="Times New Roman"/>
-        </w:rPr>
-      </w:pPr>
-    </w:p>
-    <w:p>
-      <w:pPr>
-        <w:rPr>
-          <w:rFonts w:ascii="Times New Roman" w:hAnsi="Times New Roman" w:cs="Times New Roman"/>
-        </w:rPr>
-      </w:pPr>
-      <w:r>
-        <w:rPr>
-          <w:rFonts w:ascii="Times New Roman" w:hAnsi="Times New Roman" w:cs="Times New Roman"/>
-        </w:rPr>
-        <w:tab/>
+      <w:r>
+        <w:rPr>
+          <w:rFonts w:ascii="Times New Roman" w:eastAsia="新細明體" w:hAnsi="Times New Roman" w:cs="Times New Roman"/>
+          <w:lang w:eastAsia="zh-TW"/>
+        </w:rPr>
+        <w:t>Hence, what is the reason?</w:t>
+      </w:r>
+    </w:p>
+    <w:p>
+      <w:pPr>
+        <w:ind w:left="240" w:hangingChars="100" w:hanging="240"/>
+        <w:rPr>
+          <w:rFonts w:ascii="Times New Roman" w:eastAsia="新細明體" w:hAnsi="Times New Roman" w:cs="Times New Roman"/>
+          <w:lang w:eastAsia="zh-TW"/>
+        </w:rPr>
+      </w:pPr>
+      <w:r>
+        <w:rPr>
+          <w:rFonts w:ascii="Times New Roman" w:eastAsia="新細明體" w:hAnsi="Times New Roman" w:cs="Times New Roman"/>
+          <w:lang w:eastAsia="zh-TW"/>
+        </w:rPr>
+        <w:sym w:font="Wingdings 2" w:char="F098"/>
+      </w:r>
+      <w:r>
+        <w:rPr>
+          <w:rFonts w:ascii="Times New Roman" w:eastAsia="新細明體" w:hAnsi="Times New Roman" w:cs="Times New Roman" w:hint="eastAsia"/>
+          <w:lang w:eastAsia="zh-TW"/>
+        </w:rPr>
+        <w:t>First</w:t>
+      </w:r>
+      <w:r>
+        <w:rPr>
+          <w:rFonts w:ascii="Times New Roman" w:eastAsia="新細明體" w:hAnsi="Times New Roman" w:cs="Times New Roman"/>
+          <w:lang w:eastAsia="zh-TW"/>
+        </w:rPr>
+        <w:t>,</w:t>
+      </w:r>
+      <w:r>
+        <w:rPr>
+          <w:rFonts w:ascii="Times New Roman" w:eastAsia="新細明體" w:hAnsi="Times New Roman" w:cs="Times New Roman"/>
+          <w:lang w:eastAsia="zh-TW"/>
+        </w:rPr>
         <w:t xml:space="preserve"> </w:t>
+      </w:r>
+      <w:r>
+        <w:rPr>
+          <w:rFonts w:ascii="Times New Roman" w:eastAsia="新細明體" w:hAnsi="Times New Roman" w:cs="Times New Roman"/>
+          <w:lang w:eastAsia="zh-TW"/>
+        </w:rPr>
+        <w:t xml:space="preserve">consider the probability distribution function of the </w:t>
+      </w:r>
+      <w:r>
+        <w:rPr>
+          <w:rFonts w:ascii="Times New Roman" w:eastAsia="新細明體" w:hAnsi="Times New Roman" w:cs="Times New Roman"/>
+          <w:lang w:eastAsia="zh-TW"/>
+        </w:rPr>
+        <w:t>iris data set</w:t>
+      </w:r>
+    </w:p>
+    <w:p>
+      <w:pPr>
+        <w:rPr>
+          <w:rFonts w:ascii="Times New Roman" w:eastAsia="新細明體" w:hAnsi="Times New Roman" w:cs="Times New Roman"/>
+          <w:lang w:eastAsia="zh-TW"/>
+        </w:rPr>
+      </w:pPr>
+    </w:p>
+    <w:p>
+      <w:pPr>
+        <w:rPr>
+          <w:rFonts w:ascii="Times New Roman" w:eastAsia="SimSun" w:hAnsi="Times New Roman" w:cs="Times New Roman" w:hint="eastAsia"/>
+        </w:rPr>
+      </w:pPr>
+      <w:r>
+        <w:rPr>
+          <w:rFonts w:ascii="Times New Roman" w:hAnsi="Times New Roman" w:cs="Times New Roman"/>
+          <w:noProof/>
+          <w:lang w:val="en-US" w:eastAsia="zh-TW" w:bidi="ar-SA"/>
+        </w:rPr>
+        <w:drawing>
+          <wp:anchor distT="0" distB="0" distL="0" distR="0" simplePos="0" relativeHeight="251661824" behindDoc="0" locked="0" layoutInCell="1" allowOverlap="1" wp14:anchorId="7FD11DB6" wp14:editId="146DC608">
+            <wp:simplePos x="0" y="0"/>
+            <wp:positionH relativeFrom="column">
+              <wp:posOffset>-720090</wp:posOffset>
+            </wp:positionH>
+            <wp:positionV relativeFrom="paragraph">
+              <wp:posOffset>-150767</wp:posOffset>
+            </wp:positionV>
+            <wp:extent cx="4062730" cy="3046730"/>
+            <wp:effectExtent l="0" t="0" r="0" b="0"/>
+            <wp:wrapSquare wrapText="largest"/>
+            <wp:docPr id="7" name="Image4"/>
+            <wp:cNvGraphicFramePr>
+              <a:graphicFrameLocks xmlns:a="http://schemas.openxmlformats.org/drawingml/2006/main" noChangeAspect="1"/>
+            </wp:cNvGraphicFramePr>
+            <a:graphic xmlns:a="http://schemas.openxmlformats.org/drawingml/2006/main">
+              <a:graphicData uri="http://schemas.openxmlformats.org/drawingml/2006/picture">
+                <pic:pic xmlns:pic="http://schemas.openxmlformats.org/drawingml/2006/picture">
+                  <pic:nvPicPr>
+                    <pic:cNvPr id="2" name="Image4"/>
+                    <pic:cNvPicPr>
+                      <a:picLocks noChangeAspect="1" noChangeArrowheads="1"/>
+                    </pic:cNvPicPr>
+                  </pic:nvPicPr>
+                  <pic:blipFill>
+                    <a:blip r:embed="rId8"/>
+                    <a:stretch>
+                      <a:fillRect/>
+                    </a:stretch>
+                  </pic:blipFill>
+                  <pic:spPr bwMode="auto">
+                    <a:xfrm>
+                      <a:off x="0" y="0"/>
+                      <a:ext cx="4062730" cy="3046730"/>
+                    </a:xfrm>
+                    <a:prstGeom prst="rect">
+                      <a:avLst/>
+                    </a:prstGeom>
+                  </pic:spPr>
+                </pic:pic>
+              </a:graphicData>
+            </a:graphic>
+            <wp14:sizeRelH relativeFrom="margin">
+              <wp14:pctWidth>0</wp14:pctWidth>
+            </wp14:sizeRelH>
+            <wp14:sizeRelV relativeFrom="margin">
+              <wp14:pctHeight>0</wp14:pctHeight>
+            </wp14:sizeRelV>
+          </wp:anchor>
+        </w:drawing>
+      </w:r>
+      <w:r>
+        <w:rPr>
+          <w:rFonts w:ascii="Times New Roman" w:eastAsia="SimSun" w:hAnsi="Times New Roman" w:cs="Times New Roman" w:hint="eastAsia"/>
+        </w:rPr>
+        <w:t xml:space="preserve">All of the features are rather bearing the </w:t>
+      </w:r>
+      <w:r>
+        <w:rPr>
+          <w:rFonts w:ascii="Times New Roman" w:eastAsia="SimSun" w:hAnsi="Times New Roman" w:cs="Times New Roman"/>
+        </w:rPr>
+        <w:t>resemblance</w:t>
+      </w:r>
+      <w:r>
+        <w:rPr>
+          <w:rFonts w:ascii="Times New Roman" w:eastAsia="SimSun" w:hAnsi="Times New Roman" w:cs="Times New Roman" w:hint="eastAsia"/>
+        </w:rPr>
+        <w:t xml:space="preserve"> </w:t>
+      </w:r>
+      <w:r>
+        <w:rPr>
+          <w:rFonts w:ascii="Times New Roman" w:eastAsia="SimSun" w:hAnsi="Times New Roman" w:cs="Times New Roman"/>
+        </w:rPr>
+        <w:t>to that of the Normal</w:t>
+      </w:r>
+      <w:r>
+        <w:rPr>
+          <w:rFonts w:ascii="Times New Roman" w:eastAsia="SimSun" w:hAnsi="Times New Roman" w:cs="Times New Roman"/>
+        </w:rPr>
+        <w:t xml:space="preserve"> Distribution, or say the </w:t>
+      </w:r>
+      <w:r>
+        <w:rPr>
+          <w:rFonts w:ascii="Times New Roman" w:eastAsia="SimSun" w:hAnsi="Times New Roman" w:cs="Times New Roman"/>
+        </w:rPr>
+        <w:t>Gaussian Distribution.</w:t>
+      </w:r>
+    </w:p>
+    <w:p>
+      <w:pPr>
+        <w:rPr>
+          <w:rFonts w:ascii="Times New Roman" w:eastAsia="新細明體" w:hAnsi="Times New Roman" w:cs="Times New Roman" w:hint="eastAsia"/>
+          <w:lang w:val="en-US" w:eastAsia="zh-TW"/>
+        </w:rPr>
+      </w:pPr>
+      <w:r>
+        <w:rPr>
+          <w:rFonts w:ascii="Times New Roman" w:eastAsia="SimSun" w:hAnsi="Times New Roman" w:cs="Times New Roman"/>
+        </w:rPr>
+        <w:t>Namely, the GaussianNB will be quite suitable for the prediction.</w:t>
+      </w:r>
+    </w:p>
+    <w:p>
+      <w:pPr>
+        <w:rPr>
+          <w:rFonts w:ascii="Times New Roman" w:eastAsia="新細明體" w:hAnsi="Times New Roman" w:cs="Times New Roman"/>
+          <w:lang w:eastAsia="zh-TW"/>
+        </w:rPr>
+      </w:pPr>
+    </w:p>
+    <w:p>
+      <w:pPr>
+        <w:rPr>
+          <w:rFonts w:ascii="Times New Roman" w:eastAsia="新細明體" w:hAnsi="Times New Roman" w:cs="Times New Roman"/>
+          <w:lang w:eastAsia="zh-TW"/>
+        </w:rPr>
+      </w:pPr>
+      <w:r>
+        <w:rPr>
+          <w:rFonts w:ascii="Times New Roman" w:eastAsia="新細明體" w:hAnsi="Times New Roman" w:cs="Times New Roman" w:hint="eastAsia"/>
+          <w:lang w:eastAsia="zh-TW"/>
+        </w:rPr>
+        <w:t xml:space="preserve">But how come the </w:t>
+      </w:r>
+      <w:r>
+        <w:rPr>
+          <w:rFonts w:ascii="Times New Roman" w:eastAsia="新細明體" w:hAnsi="Times New Roman" w:cs="Times New Roman"/>
+          <w:lang w:eastAsia="zh-TW"/>
+        </w:rPr>
+        <w:t>Multinominal and Bernoulli NB</w:t>
+      </w:r>
+      <w:r>
+        <w:rPr>
+          <w:rFonts w:ascii="Times New Roman" w:eastAsia="新細明體" w:hAnsi="Times New Roman" w:cs="Times New Roman"/>
+          <w:lang w:eastAsia="zh-TW"/>
+        </w:rPr>
+        <w:t xml:space="preserve"> produce such an dissatisfying result?</w:t>
+      </w:r>
+    </w:p>
+    <w:p>
+      <w:pPr>
+        <w:rPr>
+          <w:rFonts w:ascii="Times New Roman" w:eastAsia="新細明體" w:hAnsi="Times New Roman" w:cs="Times New Roman"/>
+          <w:lang w:eastAsia="zh-TW"/>
+        </w:rPr>
+      </w:pPr>
+    </w:p>
+    <w:p>
+      <w:pPr>
+        <w:rPr>
+          <w:rFonts w:ascii="Times New Roman" w:eastAsia="新細明體" w:hAnsi="Times New Roman" w:cs="Times New Roman"/>
+          <w:lang w:eastAsia="zh-TW"/>
+        </w:rPr>
+      </w:pPr>
+      <w:r>
+        <w:rPr>
+          <w:rFonts w:ascii="Times New Roman" w:eastAsia="新細明體" w:hAnsi="Times New Roman" w:cs="Times New Roman"/>
+          <w:lang w:eastAsia="zh-TW"/>
+        </w:rPr>
+        <w:t xml:space="preserve">The Multinomial </w:t>
+      </w:r>
+      <w:r>
+        <w:rPr>
+          <w:rFonts w:ascii="Times New Roman" w:eastAsia="新細明體" w:hAnsi="Times New Roman" w:cs="Times New Roman"/>
+          <w:lang w:eastAsia="zh-TW"/>
+        </w:rPr>
+        <w:t xml:space="preserve">Naïve </w:t>
+      </w:r>
+      <w:r>
+        <w:rPr>
+          <w:rFonts w:ascii="Times New Roman" w:eastAsia="新細明體" w:hAnsi="Times New Roman" w:cs="Times New Roman"/>
+          <w:lang w:eastAsia="zh-TW"/>
+        </w:rPr>
+        <w:t>Bayes model counts how often a certain event occurs in the dataset (for example how often a certain word occurs in a document).</w:t>
+      </w:r>
+    </w:p>
+    <w:p>
+      <w:pPr>
+        <w:rPr>
+          <w:rFonts w:ascii="Times New Roman" w:eastAsia="新細明體" w:hAnsi="Times New Roman" w:cs="Times New Roman"/>
+          <w:lang w:eastAsia="zh-TW"/>
+        </w:rPr>
+      </w:pPr>
+    </w:p>
+    <w:p>
+      <w:pPr>
+        <w:rPr>
+          <w:rFonts w:ascii="Times New Roman" w:eastAsia="新細明體" w:hAnsi="Times New Roman" w:cs="Times New Roman"/>
+          <w:lang w:eastAsia="zh-TW"/>
+        </w:rPr>
+      </w:pPr>
+      <w:r>
+        <w:rPr>
+          <w:rFonts w:ascii="Times New Roman" w:eastAsia="新細明體" w:hAnsi="Times New Roman" w:cs="Times New Roman"/>
+          <w:lang w:eastAsia="zh-TW"/>
+        </w:rPr>
+        <w:t xml:space="preserve">The Bernoulli </w:t>
+      </w:r>
+      <w:r>
+        <w:rPr>
+          <w:rFonts w:ascii="Times New Roman" w:eastAsia="新細明體" w:hAnsi="Times New Roman" w:cs="Times New Roman"/>
+          <w:lang w:eastAsia="zh-TW"/>
+        </w:rPr>
+        <w:t>Naïve</w:t>
+      </w:r>
+      <w:r>
+        <w:rPr>
+          <w:rFonts w:ascii="Times New Roman" w:eastAsia="新細明體" w:hAnsi="Times New Roman" w:cs="Times New Roman"/>
+          <w:lang w:eastAsia="zh-TW"/>
+        </w:rPr>
+        <w:t xml:space="preserve"> Bayes model is similar to the Multinomial Naive Bayes model, but instead of counting how often an event occurred, it only describes whether or not an event occurred (for example whether or not a certain word occurs in a document, where it doesn't matter if it occurs once or 100000 times)</w:t>
+      </w:r>
+    </w:p>
+    <w:p>
+      <w:pPr>
+        <w:rPr>
+          <w:rFonts w:ascii="Times New Roman" w:eastAsia="新細明體" w:hAnsi="Times New Roman" w:cs="Times New Roman"/>
+          <w:lang w:eastAsia="zh-TW"/>
+        </w:rPr>
+      </w:pPr>
+    </w:p>
+    <w:p>
+      <w:pPr>
+        <w:rPr>
+          <w:rFonts w:ascii="Times New Roman" w:eastAsia="新細明體" w:hAnsi="Times New Roman" w:cs="Times New Roman"/>
+          <w:lang w:eastAsia="zh-TW"/>
+        </w:rPr>
+      </w:pPr>
+      <w:r>
+        <w:rPr>
+          <w:rFonts w:ascii="Times New Roman" w:eastAsia="新細明體" w:hAnsi="Times New Roman" w:cs="Times New Roman"/>
+          <w:lang w:eastAsia="zh-TW"/>
+        </w:rPr>
+        <w:t xml:space="preserve">In short, the GNB group the similar data together according to the </w:t>
+      </w:r>
+      <w:r>
+        <w:rPr>
+          <w:rFonts w:ascii="Times New Roman" w:eastAsia="新細明體" w:hAnsi="Times New Roman" w:cs="Times New Roman"/>
+          <w:lang w:eastAsia="zh-TW"/>
+        </w:rPr>
+        <w:t>Gaussian</w:t>
+      </w:r>
+      <w:r>
+        <w:rPr>
+          <w:rFonts w:ascii="Times New Roman" w:eastAsia="新細明體" w:hAnsi="Times New Roman" w:cs="Times New Roman"/>
+          <w:lang w:eastAsia="zh-TW"/>
+        </w:rPr>
+        <w:t xml:space="preserve"> Distribution like mean mean+-std mean+-2std and mean +-3std.</w:t>
+      </w:r>
+    </w:p>
+    <w:p>
+      <w:pPr>
+        <w:rPr>
+          <w:rFonts w:ascii="Times New Roman" w:eastAsia="新細明體" w:hAnsi="Times New Roman" w:cs="Times New Roman"/>
+          <w:lang w:eastAsia="zh-TW"/>
+        </w:rPr>
+      </w:pPr>
+    </w:p>
+    <w:p>
+      <w:pPr>
+        <w:rPr>
+          <w:rFonts w:ascii="Times New Roman" w:eastAsia="新細明體" w:hAnsi="Times New Roman" w:cs="Times New Roman"/>
+          <w:lang w:eastAsia="zh-TW"/>
+        </w:rPr>
+      </w:pPr>
+      <w:r>
+        <w:rPr>
+          <w:rFonts w:ascii="Times New Roman" w:eastAsia="新細明體" w:hAnsi="Times New Roman" w:cs="Times New Roman" w:hint="eastAsia"/>
+          <w:lang w:eastAsia="zh-TW"/>
+        </w:rPr>
+        <w:t>I</w:t>
+      </w:r>
+      <w:r>
+        <w:rPr>
+          <w:rFonts w:ascii="Times New Roman" w:eastAsia="新細明體" w:hAnsi="Times New Roman" w:cs="Times New Roman"/>
+          <w:lang w:eastAsia="zh-TW"/>
+        </w:rPr>
+        <w:t xml:space="preserve">n the </w:t>
+      </w:r>
+      <w:r>
+        <w:rPr>
+          <w:rFonts w:ascii="Times New Roman" w:eastAsia="新細明體" w:hAnsi="Times New Roman" w:cs="Times New Roman"/>
+          <w:lang w:eastAsia="zh-TW"/>
+        </w:rPr>
+        <w:t>other two</w:t>
+      </w:r>
+      <w:r>
+        <w:rPr>
+          <w:rFonts w:ascii="Times New Roman" w:eastAsia="新細明體" w:hAnsi="Times New Roman" w:cs="Times New Roman"/>
+          <w:lang w:eastAsia="zh-TW"/>
+        </w:rPr>
+        <w:t xml:space="preserve"> Naïve Based</w:t>
+      </w:r>
+      <w:r>
+        <w:rPr>
+          <w:rFonts w:ascii="Times New Roman" w:eastAsia="新細明體" w:hAnsi="Times New Roman" w:cs="Times New Roman"/>
+          <w:lang w:eastAsia="zh-TW"/>
+        </w:rPr>
+        <w:t xml:space="preserve"> models,</w:t>
+      </w:r>
+      <w:r>
+        <w:rPr>
+          <w:rFonts w:ascii="Times New Roman" w:eastAsia="新細明體" w:hAnsi="Times New Roman" w:cs="Times New Roman"/>
+          <w:lang w:eastAsia="zh-TW"/>
+        </w:rPr>
+        <w:t xml:space="preserve"> they count each distinct value</w:t>
+      </w:r>
+      <w:r>
+        <w:rPr>
+          <w:rFonts w:ascii="Times New Roman" w:eastAsia="新細明體" w:hAnsi="Times New Roman" w:cs="Times New Roman"/>
+          <w:lang w:eastAsia="zh-TW"/>
+        </w:rPr>
+        <w:t xml:space="preserve">, even though this is the continuous one, </w:t>
+      </w:r>
+      <w:r>
+        <w:rPr>
+          <w:rFonts w:ascii="Times New Roman" w:eastAsia="新細明體" w:hAnsi="Times New Roman" w:cs="Times New Roman"/>
+          <w:lang w:eastAsia="zh-TW"/>
+        </w:rPr>
+        <w:t xml:space="preserve">0.1 0.2 0.3 0.4 will be counted to different type respectively, </w:t>
+      </w:r>
+      <w:r>
+        <w:rPr>
+          <w:rFonts w:ascii="Times New Roman" w:eastAsia="新細明體" w:hAnsi="Times New Roman" w:cs="Times New Roman"/>
+          <w:lang w:eastAsia="zh-TW"/>
+        </w:rPr>
+        <w:t>where</w:t>
+      </w:r>
+      <w:r>
+        <w:rPr>
+          <w:rFonts w:ascii="Times New Roman" w:eastAsia="新細明體" w:hAnsi="Times New Roman" w:cs="Times New Roman"/>
+          <w:lang w:eastAsia="zh-TW"/>
+        </w:rPr>
+        <w:t xml:space="preserve"> they originally should produce the same result. </w:t>
+      </w:r>
+      <w:r>
+        <w:rPr>
+          <w:rFonts w:ascii="Times New Roman" w:eastAsia="新細明體" w:hAnsi="Times New Roman" w:cs="Times New Roman"/>
+          <w:lang w:eastAsia="zh-TW"/>
+        </w:rPr>
+        <w:t>Therefore</w:t>
+      </w:r>
+      <w:r>
+        <w:rPr>
+          <w:rFonts w:ascii="Times New Roman" w:eastAsia="新細明體" w:hAnsi="Times New Roman" w:cs="Times New Roman"/>
+          <w:lang w:eastAsia="zh-TW"/>
+        </w:rPr>
+        <w:t>, it undoubtedly produces a result which is quite inaccurate.</w:t>
+      </w:r>
+    </w:p>
+    <w:p>
+      <w:pPr>
+        <w:rPr>
+          <w:rFonts w:ascii="Times New Roman" w:eastAsia="新細明體" w:hAnsi="Times New Roman" w:cs="Times New Roman"/>
+          <w:lang w:eastAsia="zh-TW"/>
+        </w:rPr>
+      </w:pPr>
+    </w:p>
+    <w:p>
+      <w:pPr>
+        <w:rPr>
+          <w:rFonts w:ascii="Times New Roman" w:eastAsia="新細明體" w:hAnsi="Times New Roman" w:cs="Times New Roman"/>
+          <w:lang w:eastAsia="zh-TW"/>
+        </w:rPr>
+      </w:pPr>
+    </w:p>
+    <w:p>
+      <w:pPr>
+        <w:rPr>
+          <w:rFonts w:ascii="Times New Roman" w:eastAsia="新細明體" w:hAnsi="Times New Roman" w:cs="Times New Roman"/>
+          <w:lang w:eastAsia="zh-TW"/>
+        </w:rPr>
+      </w:pPr>
+      <w:r>
+        <w:rPr>
+          <w:rFonts w:ascii="Times New Roman" w:eastAsia="新細明體" w:hAnsi="Times New Roman" w:cs="Times New Roman"/>
+          <w:lang w:eastAsia="zh-TW"/>
+        </w:rPr>
+        <w:sym w:font="Wingdings 2" w:char="F098"/>
+      </w:r>
+      <w:r>
+        <w:rPr>
+          <w:rFonts w:ascii="Times New Roman" w:eastAsia="新細明體" w:hAnsi="Times New Roman" w:cs="Times New Roman"/>
+          <w:lang w:eastAsia="zh-TW"/>
+        </w:rPr>
+        <w:t>Then</w:t>
+      </w:r>
+      <w:r>
+        <w:rPr>
+          <w:rFonts w:ascii="Times New Roman" w:eastAsia="新細明體" w:hAnsi="Times New Roman" w:cs="Times New Roman"/>
+          <w:lang w:eastAsia="zh-TW"/>
+        </w:rPr>
+        <w:t xml:space="preserve"> </w:t>
+      </w:r>
+      <w:r>
+        <w:rPr>
+          <w:rFonts w:ascii="Times New Roman" w:eastAsia="新細明體" w:hAnsi="Times New Roman" w:cs="Times New Roman"/>
+          <w:lang w:eastAsia="zh-TW"/>
+        </w:rPr>
+        <w:t>we consider the KD Tree model and Decision Tree model for the iris_dataset</w:t>
+      </w:r>
+    </w:p>
+    <w:p>
+      <w:pPr>
+        <w:rPr>
+          <w:rFonts w:ascii="Times New Roman" w:eastAsia="新細明體" w:hAnsi="Times New Roman" w:cs="Times New Roman"/>
+          <w:lang w:eastAsia="zh-TW"/>
+        </w:rPr>
+      </w:pPr>
+    </w:p>
+    <w:p>
+      <w:pPr>
+        <w:rPr>
+          <w:rFonts w:ascii="Times New Roman" w:eastAsia="新細明體" w:hAnsi="Times New Roman" w:cs="Times New Roman"/>
+          <w:lang w:eastAsia="zh-TW"/>
+        </w:rPr>
+      </w:pPr>
+    </w:p>
+    <w:p>
+      <w:pPr>
+        <w:rPr>
+          <w:rFonts w:ascii="Times New Roman" w:eastAsia="新細明體" w:hAnsi="Times New Roman" w:cs="Times New Roman"/>
+          <w:lang w:eastAsia="zh-TW"/>
+        </w:rPr>
+      </w:pPr>
+    </w:p>
+    <w:p>
+      <w:pPr>
+        <w:rPr>
+          <w:rFonts w:ascii="Times New Roman" w:eastAsia="新細明體" w:hAnsi="Times New Roman" w:cs="Times New Roman"/>
+          <w:lang w:eastAsia="zh-TW"/>
+        </w:rPr>
+      </w:pPr>
+      <w:r>
+        <w:rPr>
+          <w:rFonts w:ascii="Times New Roman" w:eastAsia="新細明體" w:hAnsi="Times New Roman" w:cs="Times New Roman"/>
+          <w:lang w:eastAsia="zh-TW"/>
+        </w:rPr>
+        <w:sym w:font="Wingdings 2" w:char="F098"/>
+      </w:r>
+      <w:r>
+        <w:rPr>
+          <w:rFonts w:ascii="Times New Roman" w:eastAsia="新細明體" w:hAnsi="Times New Roman" w:cs="Times New Roman" w:hint="eastAsia"/>
+          <w:lang w:eastAsia="zh-TW"/>
+        </w:rPr>
+        <w:t xml:space="preserve">Difference b/w </w:t>
+      </w:r>
+      <w:r>
+        <w:rPr>
+          <w:rFonts w:ascii="Times New Roman" w:eastAsia="新細明體" w:hAnsi="Times New Roman" w:cs="Times New Roman"/>
+          <w:lang w:eastAsia="zh-TW"/>
+        </w:rPr>
+        <w:t>regression</w:t>
+      </w:r>
+      <w:r>
+        <w:rPr>
+          <w:rFonts w:ascii="Times New Roman" w:eastAsia="新細明體" w:hAnsi="Times New Roman" w:cs="Times New Roman" w:hint="eastAsia"/>
+          <w:lang w:eastAsia="zh-TW"/>
+        </w:rPr>
+        <w:t xml:space="preserve"> and </w:t>
+      </w:r>
+      <w:r>
+        <w:rPr>
+          <w:rFonts w:ascii="Times New Roman" w:eastAsia="新細明體" w:hAnsi="Times New Roman" w:cs="Times New Roman"/>
+          <w:lang w:eastAsia="zh-TW"/>
+        </w:rPr>
+        <w:t>classcification?</w:t>
+      </w:r>
+    </w:p>
+    <w:p>
+      <w:pPr>
+        <w:rPr>
+          <w:rFonts w:ascii="Times New Roman" w:eastAsia="新細明體" w:hAnsi="Times New Roman" w:cs="Times New Roman" w:hint="eastAsia"/>
+          <w:lang w:val="en-US" w:eastAsia="zh-TW"/>
+        </w:rPr>
+      </w:pPr>
+      <w:r>
+        <w:rPr>
+          <w:rFonts w:ascii="Times New Roman" w:eastAsia="新細明體" w:hAnsi="Times New Roman" w:cs="Times New Roman"/>
+          <w:lang w:val="en-US" w:eastAsia="zh-TW"/>
+        </w:rPr>
+        <w:t>Regression involves estim</w:t>
+      </w:r>
+      <w:r>
+        <w:rPr>
+          <w:rFonts w:ascii="Times New Roman" w:eastAsia="新細明體" w:hAnsi="Times New Roman" w:cs="Times New Roman"/>
+          <w:lang w:val="en-US" w:eastAsia="zh-TW"/>
+        </w:rPr>
+        <w:t>ating or predicting a response.</w:t>
+      </w:r>
+    </w:p>
+    <w:p>
+      <w:pPr>
+        <w:rPr>
+          <w:rFonts w:ascii="Times New Roman" w:eastAsia="新細明體" w:hAnsi="Times New Roman" w:cs="Times New Roman"/>
+          <w:lang w:val="en-US" w:eastAsia="zh-TW"/>
+        </w:rPr>
+      </w:pPr>
+      <w:r>
+        <w:rPr>
+          <w:rFonts w:ascii="Times New Roman" w:eastAsia="新細明體" w:hAnsi="Times New Roman" w:cs="Times New Roman"/>
+          <w:lang w:val="en-US" w:eastAsia="zh-TW"/>
+        </w:rPr>
+        <w:t>Classification is identifying group membership.</w:t>
+      </w:r>
+    </w:p>
+    <w:p>
+      <w:pPr>
+        <w:rPr>
+          <w:rFonts w:ascii="Times New Roman" w:eastAsia="新細明體" w:hAnsi="Times New Roman" w:cs="Times New Roman" w:hint="eastAsia"/>
+          <w:lang w:val="en-US" w:eastAsia="zh-TW"/>
+        </w:rPr>
+      </w:pPr>
+      <w:r>
+        <w:rPr>
+          <w:rFonts w:ascii="Times New Roman" w:eastAsia="新細明體" w:hAnsi="Times New Roman" w:cs="Times New Roman"/>
+          <w:lang w:val="en-US" w:eastAsia="zh-TW"/>
+        </w:rPr>
+        <w:t>Given the following</w:t>
+      </w:r>
+    </w:p>
+    <w:p>
+      <w:pPr>
+        <w:rPr>
+          <w:rFonts w:ascii="Times New Roman" w:eastAsia="新細明體" w:hAnsi="Times New Roman" w:cs="Times New Roman"/>
+          <w:lang w:val="en-US" w:eastAsia="zh-TW"/>
+        </w:rPr>
+      </w:pPr>
+      <w:r>
+        <w:rPr>
+          <w:rFonts w:ascii="Times New Roman" w:eastAsia="新細明體" w:hAnsi="Times New Roman" w:cs="Times New Roman"/>
+          <w:lang w:val="en-US" w:eastAsia="zh-TW"/>
+        </w:rPr>
+        <w:t>f:x→y</w:t>
+      </w:r>
+    </w:p>
+    <w:p>
+      <w:pPr>
+        <w:rPr>
+          <w:rFonts w:ascii="Times New Roman" w:eastAsia="新細明體" w:hAnsi="Times New Roman" w:cs="Times New Roman"/>
+          <w:lang w:val="en-US" w:eastAsia="zh-TW"/>
+        </w:rPr>
+      </w:pPr>
+      <w:r>
+        <w:rPr>
+          <w:rFonts w:ascii="Times New Roman" w:eastAsia="新細明體" w:hAnsi="Times New Roman" w:cs="Times New Roman"/>
+          <w:lang w:val="en-US" w:eastAsia="zh-TW"/>
+        </w:rPr>
+        <w:t>f:x→y</w:t>
+      </w:r>
+    </w:p>
+    <w:p>
+      <w:pPr>
+        <w:rPr>
+          <w:rFonts w:ascii="Times New Roman" w:eastAsia="新細明體" w:hAnsi="Times New Roman" w:cs="Times New Roman" w:hint="eastAsia"/>
+          <w:lang w:val="en-US" w:eastAsia="zh-TW"/>
+        </w:rPr>
+      </w:pPr>
+      <w:r>
+        <w:rPr>
+          <w:rFonts w:ascii="Times New Roman" w:eastAsia="新細明體" w:hAnsi="Times New Roman" w:cs="Times New Roman"/>
+          <w:lang w:val="en-US" w:eastAsia="zh-TW"/>
+        </w:rPr>
+        <w:t>If y</w:t>
+      </w:r>
+      <w:r>
+        <w:rPr>
+          <w:rFonts w:ascii="Times New Roman" w:eastAsia="新細明體" w:hAnsi="Times New Roman" w:cs="Times New Roman"/>
+          <w:lang w:val="en-US" w:eastAsia="zh-TW"/>
+        </w:rPr>
+        <w:t xml:space="preserve"> is discrete/categorical variable, then </w:t>
+      </w:r>
+      <w:r>
+        <w:rPr>
+          <w:rFonts w:ascii="Times New Roman" w:eastAsia="新細明體" w:hAnsi="Times New Roman" w:cs="Times New Roman"/>
+          <w:lang w:val="en-US" w:eastAsia="zh-TW"/>
+        </w:rPr>
+        <w:t>this is classification problem.</w:t>
+      </w:r>
+      <w:bookmarkStart w:id="0" w:name="_GoBack"/>
+      <w:bookmarkEnd w:id="0"/>
+    </w:p>
+    <w:p>
+      <w:pPr>
+        <w:rPr>
+          <w:rFonts w:ascii="Times New Roman" w:eastAsia="新細明體" w:hAnsi="Times New Roman" w:cs="Times New Roman" w:hint="eastAsia"/>
+          <w:lang w:val="en-US" w:eastAsia="zh-TW"/>
+        </w:rPr>
+      </w:pPr>
+      <w:r>
+        <w:rPr>
+          <w:rFonts w:ascii="Times New Roman" w:eastAsia="新細明體" w:hAnsi="Times New Roman" w:cs="Times New Roman"/>
+          <w:lang w:val="en-US" w:eastAsia="zh-TW"/>
+        </w:rPr>
+        <w:t>If y</w:t>
+      </w:r>
+      <w:r>
+        <w:rPr>
+          <w:rFonts w:ascii="Times New Roman" w:eastAsia="新細明體" w:hAnsi="Times New Roman" w:cs="Times New Roman"/>
+          <w:lang w:val="en-US" w:eastAsia="zh-TW"/>
+        </w:rPr>
+        <w:t xml:space="preserve"> is real number/continuous, then this is a regression problem.</w:t>
       </w:r>
     </w:p>
     <w:sectPr>

</xml_diff>

<commit_message>
Finished report of iris dataset
</commit_message>
<xml_diff>
--- a/MLHW3_Naive_Bayes_Classifier/Report.docx
+++ b/MLHW3_Naive_Bayes_Classifier/Report.docx
@@ -1431,35 +1431,168 @@
           <w:lang w:eastAsia="zh-TW"/>
         </w:rPr>
       </w:pPr>
-    </w:p>
-    <w:p>
-      <w:pPr>
-        <w:rPr>
-          <w:rFonts w:ascii="Times New Roman" w:eastAsia="新細明體" w:hAnsi="Times New Roman" w:cs="Times New Roman"/>
-          <w:lang w:eastAsia="zh-TW"/>
-        </w:rPr>
-      </w:pPr>
-    </w:p>
-    <w:p>
-      <w:pPr>
-        <w:rPr>
-          <w:rFonts w:ascii="Times New Roman" w:eastAsia="新細明體" w:hAnsi="Times New Roman" w:cs="Times New Roman"/>
-          <w:lang w:eastAsia="zh-TW"/>
-        </w:rPr>
-      </w:pPr>
-    </w:p>
-    <w:p>
-      <w:pPr>
-        <w:rPr>
-          <w:rFonts w:ascii="Times New Roman" w:eastAsia="新細明體" w:hAnsi="Times New Roman" w:cs="Times New Roman"/>
-          <w:lang w:eastAsia="zh-TW"/>
-        </w:rPr>
-      </w:pPr>
-      <w:r>
-        <w:rPr>
-          <w:rFonts w:ascii="Times New Roman" w:eastAsia="新細明體" w:hAnsi="Times New Roman" w:cs="Times New Roman"/>
-          <w:lang w:eastAsia="zh-TW"/>
-        </w:rPr>
+      <w:r>
+        <w:rPr>
+          <w:rFonts w:ascii="Times New Roman" w:eastAsia="新細明體" w:hAnsi="Times New Roman" w:cs="Times New Roman" w:hint="eastAsia"/>
+          <w:lang w:eastAsia="zh-TW"/>
+        </w:rPr>
+        <w:t xml:space="preserve">The KD Tree KNN algorithm produces a slightly better accuracy then the </w:t>
+      </w:r>
+      <w:r>
+        <w:rPr>
+          <w:rFonts w:ascii="Times New Roman" w:eastAsia="新細明體" w:hAnsi="Times New Roman" w:cs="Times New Roman" w:hint="eastAsia"/>
+          <w:lang w:eastAsia="zh-TW"/>
+        </w:rPr>
+        <w:t>Decision Tree while they both produces the result</w:t>
+      </w:r>
+      <w:r>
+        <w:rPr>
+          <w:rFonts w:ascii="Times New Roman" w:eastAsia="新細明體" w:hAnsi="Times New Roman" w:cs="Times New Roman"/>
+          <w:lang w:eastAsia="zh-TW"/>
+        </w:rPr>
+        <w:t>s</w:t>
+      </w:r>
+      <w:r>
+        <w:rPr>
+          <w:rFonts w:ascii="Times New Roman" w:eastAsia="新細明體" w:hAnsi="Times New Roman" w:cs="Times New Roman" w:hint="eastAsia"/>
+          <w:lang w:eastAsia="zh-TW"/>
+        </w:rPr>
+        <w:t xml:space="preserve"> which</w:t>
+      </w:r>
+      <w:r>
+        <w:rPr>
+          <w:rFonts w:ascii="Times New Roman" w:eastAsia="新細明體" w:hAnsi="Times New Roman" w:cs="Times New Roman"/>
+          <w:lang w:eastAsia="zh-TW"/>
+        </w:rPr>
+        <w:t xml:space="preserve"> are quite satisfying.</w:t>
+      </w:r>
+    </w:p>
+    <w:p>
+      <w:pPr>
+        <w:rPr>
+          <w:rFonts w:ascii="Times New Roman" w:eastAsia="新細明體" w:hAnsi="Times New Roman" w:cs="Times New Roman"/>
+          <w:lang w:eastAsia="zh-TW"/>
+        </w:rPr>
+      </w:pPr>
+    </w:p>
+    <w:p>
+      <w:pPr>
+        <w:rPr>
+          <w:rFonts w:ascii="Times New Roman" w:eastAsia="新細明體" w:hAnsi="Times New Roman" w:cs="Times New Roman" w:hint="eastAsia"/>
+          <w:lang w:eastAsia="zh-TW"/>
+        </w:rPr>
+      </w:pPr>
+      <w:r>
+        <w:rPr>
+          <w:rFonts w:ascii="Times New Roman" w:eastAsia="新細明體" w:hAnsi="Times New Roman" w:cs="Times New Roman" w:hint="eastAsia"/>
+          <w:lang w:eastAsia="zh-TW"/>
+        </w:rPr>
+        <w:t>Def supervised learning</w:t>
+      </w:r>
+      <w:r>
+        <w:rPr>
+          <w:rFonts w:ascii="Times New Roman" w:eastAsia="新細明體" w:hAnsi="Times New Roman" w:cs="Times New Roman"/>
+          <w:lang w:eastAsia="zh-TW"/>
+        </w:rPr>
+        <w:t xml:space="preserve"> (from Wikipedia)</w:t>
+      </w:r>
+      <w:r>
+        <w:rPr>
+          <w:rFonts w:ascii="Times New Roman" w:eastAsia="新細明體" w:hAnsi="Times New Roman" w:cs="Times New Roman" w:hint="eastAsia"/>
+          <w:lang w:eastAsia="zh-TW"/>
+        </w:rPr>
+        <w:t xml:space="preserve">: </w:t>
+      </w:r>
+      <w:r>
+        <w:rPr>
+          <w:rFonts w:ascii="Times New Roman" w:eastAsia="新細明體" w:hAnsi="Times New Roman" w:cs="Times New Roman"/>
+          <w:lang w:eastAsia="zh-TW"/>
+        </w:rPr>
+        <w:t>Supervised learning is the machine learning task of inferring a function from labeled training data.[1] The training data consist of a set of training examples. In supervised learning, each example is a pair consisting of an input object (typically a vector) and a desired output value (also called the supervisory signal). A supervised learning algorithm analyzes the training data and produces an inferred function, which can be used for mapping new examples.</w:t>
+      </w:r>
+      <w:bookmarkStart w:id="0" w:name="_GoBack"/>
+      <w:bookmarkEnd w:id="0"/>
+    </w:p>
+    <w:p>
+      <w:pPr>
+        <w:rPr>
+          <w:rFonts w:ascii="Times New Roman" w:eastAsia="新細明體" w:hAnsi="Times New Roman" w:cs="Times New Roman"/>
+          <w:lang w:eastAsia="zh-TW"/>
+        </w:rPr>
+      </w:pPr>
+    </w:p>
+    <w:p>
+      <w:pPr>
+        <w:rPr>
+          <w:rFonts w:ascii="Times New Roman" w:eastAsia="新細明體" w:hAnsi="Times New Roman" w:cs="Times New Roman" w:hint="eastAsia"/>
+          <w:lang w:eastAsia="zh-TW"/>
+        </w:rPr>
+      </w:pPr>
+    </w:p>
+    <w:p>
+      <w:pPr>
+        <w:rPr>
+          <w:rFonts w:ascii="Times New Roman" w:eastAsia="新細明體" w:hAnsi="Times New Roman" w:cs="Times New Roman"/>
+          <w:lang w:eastAsia="zh-TW"/>
+        </w:rPr>
+      </w:pPr>
+      <w:r>
+        <w:rPr>
+          <w:rFonts w:ascii="Times New Roman" w:eastAsia="新細明體" w:hAnsi="Times New Roman" w:cs="Times New Roman" w:hint="eastAsia"/>
+          <w:lang w:eastAsia="zh-TW"/>
+        </w:rPr>
+        <w:t xml:space="preserve">And they are both supervised learning since in </w:t>
+      </w:r>
+      <w:r>
+        <w:rPr>
+          <w:rFonts w:ascii="Times New Roman" w:eastAsia="新細明體" w:hAnsi="Times New Roman" w:cs="Times New Roman"/>
+          <w:lang w:eastAsia="zh-TW"/>
+        </w:rPr>
+        <w:t>Decision</w:t>
+      </w:r>
+      <w:r>
+        <w:rPr>
+          <w:rFonts w:ascii="Times New Roman" w:eastAsia="新細明體" w:hAnsi="Times New Roman" w:cs="Times New Roman" w:hint="eastAsia"/>
+          <w:lang w:eastAsia="zh-TW"/>
+        </w:rPr>
+        <w:t xml:space="preserve"> </w:t>
+      </w:r>
+      <w:r>
+        <w:rPr>
+          <w:rFonts w:ascii="Times New Roman" w:eastAsia="新細明體" w:hAnsi="Times New Roman" w:cs="Times New Roman"/>
+          <w:lang w:eastAsia="zh-TW"/>
+        </w:rPr>
+        <w:t>Tree, it has the classification as input while in KNN, it self-search the NN to find the classification.</w:t>
+      </w:r>
+    </w:p>
+    <w:p>
+      <w:pPr>
+        <w:rPr>
+          <w:rFonts w:ascii="Times New Roman" w:eastAsia="新細明體" w:hAnsi="Times New Roman" w:cs="Times New Roman"/>
+          <w:lang w:eastAsia="zh-TW"/>
+        </w:rPr>
+      </w:pPr>
+      <w:r>
+        <w:rPr>
+          <w:rFonts w:ascii="Times New Roman" w:eastAsia="新細明體" w:hAnsi="Times New Roman" w:cs="Times New Roman"/>
+          <w:lang w:eastAsia="zh-TW"/>
+        </w:rPr>
+        <w:t xml:space="preserve"> </w:t>
+      </w:r>
+    </w:p>
+    <w:p>
+      <w:pPr>
+        <w:rPr>
+          <w:rFonts w:ascii="Times New Roman" w:eastAsia="新細明體" w:hAnsi="Times New Roman" w:cs="Times New Roman"/>
+          <w:lang w:eastAsia="zh-TW"/>
+        </w:rPr>
+      </w:pPr>
+      <w:r>
+        <w:rPr>
+          <w:rFonts w:ascii="Times New Roman" w:eastAsia="新細明體" w:hAnsi="Times New Roman" w:cs="Times New Roman"/>
+          <w:lang w:eastAsia="zh-TW"/>
+        </w:rPr>
+        <w:lastRenderedPageBreak/>
         <w:sym w:font="Wingdings 2" w:char="F098"/>
       </w:r>
       <w:r>
@@ -1601,8 +1734,6 @@
         </w:rPr>
         <w:t>this is classification problem.</w:t>
       </w:r>
-      <w:bookmarkStart w:id="0" w:name="_GoBack"/>
-      <w:bookmarkEnd w:id="0"/>
     </w:p>
     <w:p>
       <w:pPr>

</xml_diff>

<commit_message>
Machine Learning HW3 all done
</commit_message>
<xml_diff>
--- a/MLHW3_Naive_Bayes_Classifier/Report.docx
+++ b/MLHW3_Naive_Bayes_Classifier/Report.docx
@@ -2461,7 +2461,7 @@
     <w:p>
       <w:pPr>
         <w:rPr>
-          <w:rFonts w:ascii="Times New Roman" w:eastAsia="新細明體" w:hAnsi="Times New Roman" w:cs="Times New Roman" w:hint="eastAsia"/>
+          <w:rFonts w:ascii="Times New Roman" w:eastAsia="新細明體" w:hAnsi="Times New Roman" w:cs="Times New Roman"/>
           <w:lang w:val="en-US" w:eastAsia="zh-TW"/>
         </w:rPr>
       </w:pPr>
@@ -2486,8 +2486,6 @@
         </w:rPr>
         <w:t xml:space="preserve"> </w:t>
       </w:r>
-      <w:bookmarkStart w:id="0" w:name="_GoBack"/>
-      <w:bookmarkEnd w:id="0"/>
     </w:p>
     <w:p>
       <w:pPr>
@@ -2841,14 +2839,7 @@
           <w:rFonts w:ascii="Times New Roman" w:eastAsia="新細明體" w:hAnsi="Times New Roman" w:cs="Times New Roman"/>
           <w:lang w:val="en-US" w:eastAsia="zh-TW"/>
         </w:rPr>
-        <w:t>BernoulliNB</w:t>
-      </w:r>
-      <w:r>
-        <w:rPr>
-          <w:rFonts w:ascii="Times New Roman" w:eastAsia="新細明體" w:hAnsi="Times New Roman" w:cs="Times New Roman"/>
-          <w:lang w:val="en-US" w:eastAsia="zh-TW"/>
-        </w:rPr>
-        <w:t>, it maybe classify the</w:t>
+        <w:t>BernoulliNB, it maybe classify the</w:t>
       </w:r>
       <w:r>
         <w:rPr>
@@ -2920,14 +2911,7 @@
           <w:rFonts w:ascii="Times New Roman" w:eastAsia="新細明體" w:hAnsi="Times New Roman" w:cs="Times New Roman"/>
           <w:lang w:val="en-US" w:eastAsia="zh-TW"/>
         </w:rPr>
-        <w:t xml:space="preserve">ultinomialNB </w:t>
-      </w:r>
-      <w:r>
-        <w:rPr>
-          <w:rFonts w:ascii="Times New Roman" w:eastAsia="新細明體" w:hAnsi="Times New Roman" w:cs="Times New Roman"/>
-          <w:lang w:val="en-US" w:eastAsia="zh-TW"/>
-        </w:rPr>
-        <w:t>mainly lies in “how they count the dataset.” The former only counts whether the event happens or not while the latter counts the OCCURANCE of such event.</w:t>
+        <w:t>ultinomialNB mainly lies in “how they count the dataset.” The former only counts whether the event happens or not while the latter counts the OCCURANCE of such event.</w:t>
       </w:r>
     </w:p>
     <w:p>
@@ -2996,14 +2980,8 @@
         </w:rPr>
         <w:t xml:space="preserve"> </w:t>
       </w:r>
-    </w:p>
-    <w:p>
-      <w:pPr>
-        <w:rPr>
-          <w:rFonts w:ascii="Times New Roman" w:eastAsia="新細明體" w:hAnsi="Times New Roman" w:cs="Times New Roman"/>
-          <w:lang w:val="en-US" w:eastAsia="zh-TW"/>
-        </w:rPr>
-      </w:pPr>
+      <w:bookmarkStart w:id="0" w:name="_GoBack"/>
+      <w:bookmarkEnd w:id="0"/>
     </w:p>
     <w:sectPr>
       <w:pgSz w:w="11906" w:h="16838"/>

</xml_diff>

<commit_message>
Report done, change to new pics
</commit_message>
<xml_diff>
--- a/MLHW3_Naive_Bayes_Classifier/Report.docx
+++ b/MLHW3_Naive_Bayes_Classifier/Report.docx
@@ -69,25 +69,6 @@
           <w:rFonts w:ascii="Times New Roman" w:hAnsi="Times New Roman" w:cs="Times New Roman"/>
         </w:rPr>
         <w:t>## Build environment (Note, this report is written in md-like format)</w:t>
-      </w:r>
-    </w:p>
-    <w:p>
-      <w:pPr>
-        <w:rPr>
-          <w:rFonts w:ascii="Times New Roman" w:hAnsi="Times New Roman" w:cs="Times New Roman"/>
-        </w:rPr>
-      </w:pPr>
-      <w:r>
-        <w:rPr>
-          <w:rFonts w:ascii="Times New Roman" w:hAnsi="Times New Roman" w:cs="Times New Roman"/>
-        </w:rPr>
-        <w:t>*</w:t>
-      </w:r>
-      <w:r>
-        <w:rPr>
-          <w:rFonts w:ascii="Times New Roman" w:hAnsi="Times New Roman" w:cs="Times New Roman"/>
-        </w:rPr>
-        <w:t xml:space="preserve"> Ubuntu 16.04 LTS 64bit</w:t>
       </w:r>
     </w:p>
     <w:p>
@@ -231,32 +212,6 @@
           <w:rFonts w:ascii="Times New Roman" w:hAnsi="Times New Roman" w:cs="Times New Roman"/>
         </w:rPr>
         <w:t xml:space="preserve"> model, numpy and scipy for the numerical and statistical analysis.</w:t>
-      </w:r>
-    </w:p>
-    <w:p>
-      <w:pPr>
-        <w:rPr>
-          <w:rFonts w:ascii="Times New Roman" w:hAnsi="Times New Roman" w:cs="Times New Roman"/>
-        </w:rPr>
-      </w:pPr>
-      <w:r>
-        <w:rPr>
-          <w:rFonts w:ascii="Times New Roman" w:hAnsi="Times New Roman" w:cs="Times New Roman"/>
-        </w:rPr>
-        <w:t>* Intel Core i7-5700HQ 2.9GHz 4C8T</w:t>
-      </w:r>
-    </w:p>
-    <w:p>
-      <w:pPr>
-        <w:rPr>
-          <w:rFonts w:ascii="Times New Roman" w:hAnsi="Times New Roman" w:cs="Times New Roman"/>
-        </w:rPr>
-      </w:pPr>
-      <w:r>
-        <w:rPr>
-          <w:rFonts w:ascii="Times New Roman" w:hAnsi="Times New Roman" w:cs="Times New Roman"/>
-        </w:rPr>
-        <w:t>* DDR3 -1866 16GB dual channel</w:t>
       </w:r>
     </w:p>
     <w:p>
@@ -401,6 +356,7 @@
           <w:noProof/>
           <w:lang w:val="en-US" w:eastAsia="zh-TW" w:bidi="ar-SA"/>
         </w:rPr>
+        <w:lastRenderedPageBreak/>
         <w:drawing>
           <wp:anchor distT="0" distB="0" distL="0" distR="0" simplePos="0" relativeHeight="251688960" behindDoc="0" locked="0" layoutInCell="1" allowOverlap="1">
             <wp:simplePos x="0" y="0"/>
@@ -1550,65 +1506,65 @@
           <w:rFonts w:ascii="Times New Roman" w:eastAsia="新細明體" w:hAnsi="Times New Roman" w:cs="Times New Roman"/>
           <w:lang w:eastAsia="zh-TW"/>
         </w:rPr>
+        <w:t xml:space="preserve"> </w:t>
+      </w:r>
+    </w:p>
+    <w:p>
+      <w:pPr>
+        <w:rPr>
+          <w:rFonts w:ascii="Times New Roman" w:eastAsia="新細明體" w:hAnsi="Times New Roman" w:cs="Times New Roman"/>
+          <w:lang w:eastAsia="zh-TW"/>
+        </w:rPr>
+      </w:pPr>
+      <w:r>
+        <w:rPr>
+          <w:rFonts w:ascii="Times New Roman" w:eastAsia="新細明體" w:hAnsi="Times New Roman" w:cs="Times New Roman"/>
+          <w:lang w:eastAsia="zh-TW"/>
+        </w:rPr>
+        <w:sym w:font="Wingdings 2" w:char="F098"/>
+      </w:r>
+      <w:r>
+        <w:rPr>
+          <w:rFonts w:ascii="Times New Roman" w:eastAsia="新細明體" w:hAnsi="Times New Roman" w:cs="Times New Roman" w:hint="eastAsia"/>
+          <w:lang w:eastAsia="zh-TW"/>
+        </w:rPr>
+        <w:t xml:space="preserve">Difference b/w </w:t>
+      </w:r>
+      <w:r>
+        <w:rPr>
+          <w:rFonts w:ascii="Times New Roman" w:eastAsia="新細明體" w:hAnsi="Times New Roman" w:cs="Times New Roman"/>
+          <w:lang w:eastAsia="zh-TW"/>
+        </w:rPr>
+        <w:t>regression</w:t>
+      </w:r>
+      <w:r>
+        <w:rPr>
+          <w:rFonts w:ascii="Times New Roman" w:eastAsia="新細明體" w:hAnsi="Times New Roman" w:cs="Times New Roman" w:hint="eastAsia"/>
+          <w:lang w:eastAsia="zh-TW"/>
+        </w:rPr>
+        <w:t xml:space="preserve"> and </w:t>
+      </w:r>
+      <w:r>
+        <w:rPr>
+          <w:rFonts w:ascii="Times New Roman" w:eastAsia="新細明體" w:hAnsi="Times New Roman" w:cs="Times New Roman"/>
+          <w:lang w:eastAsia="zh-TW"/>
+        </w:rPr>
+        <w:t>classcification?</w:t>
+      </w:r>
+    </w:p>
+    <w:p>
+      <w:pPr>
+        <w:rPr>
+          <w:rFonts w:ascii="Times New Roman" w:eastAsia="新細明體" w:hAnsi="Times New Roman" w:cs="Times New Roman"/>
+          <w:lang w:val="en-US" w:eastAsia="zh-TW"/>
+        </w:rPr>
+      </w:pPr>
+      <w:r>
+        <w:rPr>
+          <w:rFonts w:ascii="Times New Roman" w:eastAsia="新細明體" w:hAnsi="Times New Roman" w:cs="Times New Roman"/>
+          <w:lang w:val="en-US" w:eastAsia="zh-TW"/>
+        </w:rPr>
         <w:lastRenderedPageBreak/>
-        <w:t xml:space="preserve"> </w:t>
-      </w:r>
-    </w:p>
-    <w:p>
-      <w:pPr>
-        <w:rPr>
-          <w:rFonts w:ascii="Times New Roman" w:eastAsia="新細明體" w:hAnsi="Times New Roman" w:cs="Times New Roman"/>
-          <w:lang w:eastAsia="zh-TW"/>
-        </w:rPr>
-      </w:pPr>
-      <w:r>
-        <w:rPr>
-          <w:rFonts w:ascii="Times New Roman" w:eastAsia="新細明體" w:hAnsi="Times New Roman" w:cs="Times New Roman"/>
-          <w:lang w:eastAsia="zh-TW"/>
-        </w:rPr>
-        <w:sym w:font="Wingdings 2" w:char="F098"/>
-      </w:r>
-      <w:r>
-        <w:rPr>
-          <w:rFonts w:ascii="Times New Roman" w:eastAsia="新細明體" w:hAnsi="Times New Roman" w:cs="Times New Roman" w:hint="eastAsia"/>
-          <w:lang w:eastAsia="zh-TW"/>
-        </w:rPr>
-        <w:t xml:space="preserve">Difference b/w </w:t>
-      </w:r>
-      <w:r>
-        <w:rPr>
-          <w:rFonts w:ascii="Times New Roman" w:eastAsia="新細明體" w:hAnsi="Times New Roman" w:cs="Times New Roman"/>
-          <w:lang w:eastAsia="zh-TW"/>
-        </w:rPr>
-        <w:t>regression</w:t>
-      </w:r>
-      <w:r>
-        <w:rPr>
-          <w:rFonts w:ascii="Times New Roman" w:eastAsia="新細明體" w:hAnsi="Times New Roman" w:cs="Times New Roman" w:hint="eastAsia"/>
-          <w:lang w:eastAsia="zh-TW"/>
-        </w:rPr>
-        <w:t xml:space="preserve"> and </w:t>
-      </w:r>
-      <w:r>
-        <w:rPr>
-          <w:rFonts w:ascii="Times New Roman" w:eastAsia="新細明體" w:hAnsi="Times New Roman" w:cs="Times New Roman"/>
-          <w:lang w:eastAsia="zh-TW"/>
-        </w:rPr>
-        <w:t>classcification?</w:t>
-      </w:r>
-    </w:p>
-    <w:p>
-      <w:pPr>
-        <w:rPr>
-          <w:rFonts w:ascii="Times New Roman" w:eastAsia="新細明體" w:hAnsi="Times New Roman" w:cs="Times New Roman"/>
-          <w:lang w:val="en-US" w:eastAsia="zh-TW"/>
-        </w:rPr>
-      </w:pPr>
-      <w:r>
-        <w:rPr>
-          <w:rFonts w:ascii="Times New Roman" w:eastAsia="新細明體" w:hAnsi="Times New Roman" w:cs="Times New Roman"/>
-          <w:lang w:val="en-US" w:eastAsia="zh-TW"/>
-        </w:rPr>
         <w:t>Regression involves estim</w:t>
       </w:r>
       <w:r>
@@ -2042,7 +1998,6 @@
         <w:rPr>
           <w:rFonts w:ascii="Times New Roman" w:hAnsi="Times New Roman" w:cs="Times New Roman"/>
         </w:rPr>
-        <w:lastRenderedPageBreak/>
         <w:t>## Iris data set</w:t>
       </w:r>
     </w:p>
@@ -2085,6 +2040,7 @@
           <w:noProof/>
           <w:lang w:val="en-US" w:eastAsia="zh-TW" w:bidi="ar-SA"/>
         </w:rPr>
+        <w:lastRenderedPageBreak/>
         <w:drawing>
           <wp:inline distT="0" distB="0" distL="0" distR="0">
             <wp:extent cx="6120130" cy="3366135"/>
@@ -2454,17 +2410,75 @@
           <w:rFonts w:ascii="Times New Roman" w:eastAsia="新細明體" w:hAnsi="Times New Roman" w:cs="Times New Roman"/>
           <w:lang w:val="en-US" w:eastAsia="zh-TW"/>
         </w:rPr>
+        <w:t>Never the less, they still produce the similar AE, the absolute in the L2 norm space of distance.</w:t>
+      </w:r>
+    </w:p>
+    <w:p>
+      <w:pPr>
+        <w:rPr>
+          <w:rFonts w:ascii="Times New Roman" w:eastAsia="新細明體" w:hAnsi="Times New Roman" w:cs="Times New Roman"/>
+          <w:lang w:val="en-US" w:eastAsia="zh-TW"/>
+        </w:rPr>
+      </w:pPr>
+      <w:r>
+        <w:rPr>
+          <w:rFonts w:ascii="Times New Roman" w:eastAsia="新細明體" w:hAnsi="Times New Roman" w:cs="Times New Roman"/>
+          <w:lang w:val="en-US" w:eastAsia="zh-TW"/>
+        </w:rPr>
+        <w:t xml:space="preserve"> </w:t>
+      </w:r>
+    </w:p>
+    <w:p>
+      <w:pPr>
+        <w:rPr>
+          <w:rFonts w:ascii="Times New Roman" w:eastAsia="新細明體" w:hAnsi="Times New Roman" w:cs="Times New Roman"/>
+          <w:lang w:val="en-US" w:eastAsia="zh-TW"/>
+        </w:rPr>
+      </w:pPr>
+      <w:r>
+        <w:rPr>
+          <w:rFonts w:ascii="Times New Roman" w:eastAsia="新細明體" w:hAnsi="Times New Roman" w:cs="Times New Roman"/>
+          <w:lang w:val="en-US" w:eastAsia="zh-TW"/>
+        </w:rPr>
         <w:lastRenderedPageBreak/>
-        <w:t>Never the less, they still produce the similar AE, the absolute in the L2 norm space of distance.</w:t>
-      </w:r>
-    </w:p>
-    <w:p>
-      <w:pPr>
-        <w:rPr>
-          <w:rFonts w:ascii="Times New Roman" w:eastAsia="新細明體" w:hAnsi="Times New Roman" w:cs="Times New Roman"/>
-          <w:lang w:val="en-US" w:eastAsia="zh-TW"/>
-        </w:rPr>
-      </w:pPr>
+        <w:t>Reason</w:t>
+      </w:r>
+      <w:r>
+        <w:rPr>
+          <w:rFonts w:ascii="Times New Roman" w:eastAsia="新細明體" w:hAnsi="Times New Roman" w:cs="Times New Roman" w:hint="eastAsia"/>
+          <w:lang w:val="en-US" w:eastAsia="zh-TW"/>
+        </w:rPr>
+        <w:t xml:space="preserve"> is that</w:t>
+      </w:r>
+      <w:r>
+        <w:rPr>
+          <w:rFonts w:ascii="Times New Roman" w:eastAsia="新細明體" w:hAnsi="Times New Roman" w:cs="Times New Roman"/>
+          <w:lang w:val="en-US" w:eastAsia="zh-TW"/>
+        </w:rPr>
+        <w:t xml:space="preserve"> the log + int will cut out all the float part after the integer while log + round will make such logarithmic interval to become more strictly-classified.</w:t>
+      </w:r>
+    </w:p>
+    <w:p>
+      <w:pPr>
+        <w:rPr>
+          <w:rFonts w:ascii="Times New Roman" w:eastAsia="新細明體" w:hAnsi="Times New Roman" w:cs="Times New Roman" w:hint="eastAsia"/>
+          <w:lang w:val="en-US" w:eastAsia="zh-TW"/>
+        </w:rPr>
+      </w:pPr>
+      <w:r>
+        <w:rPr>
+          <w:rFonts w:ascii="Times New Roman" w:eastAsia="新細明體" w:hAnsi="Times New Roman" w:cs="Times New Roman"/>
+          <w:lang w:val="en-US" w:eastAsia="zh-TW"/>
+        </w:rPr>
+        <w:t>e.g. log 90 = 1.95, w/o wound it becomes 1, but w round it will be converted to 2, the classification process will consequently</w:t>
+      </w:r>
+      <w:r>
+        <w:rPr>
+          <w:rFonts w:ascii="Times New Roman" w:eastAsia="新細明體" w:hAnsi="Times New Roman" w:cs="Times New Roman"/>
+          <w:lang w:val="en-US" w:eastAsia="zh-TW"/>
+        </w:rPr>
+        <w:t xml:space="preserve"> drop.</w:t>
+      </w:r>
       <w:r>
         <w:rPr>
           <w:rFonts w:ascii="Times New Roman" w:eastAsia="新細明體" w:hAnsi="Times New Roman" w:cs="Times New Roman"/>
@@ -2472,72 +2486,8 @@
         </w:rPr>
         <w:t xml:space="preserve"> </w:t>
       </w:r>
-    </w:p>
-    <w:p>
-      <w:pPr>
-        <w:rPr>
-          <w:rFonts w:ascii="Times New Roman" w:eastAsia="新細明體" w:hAnsi="Times New Roman" w:cs="Times New Roman"/>
-          <w:lang w:val="en-US" w:eastAsia="zh-TW"/>
-        </w:rPr>
-      </w:pPr>
-      <w:r>
-        <w:rPr>
-          <w:rFonts w:ascii="Times New Roman" w:eastAsia="新細明體" w:hAnsi="Times New Roman" w:cs="Times New Roman"/>
-          <w:lang w:val="en-US" w:eastAsia="zh-TW"/>
-        </w:rPr>
-        <w:t>Reason</w:t>
-      </w:r>
-      <w:r>
-        <w:rPr>
-          <w:rFonts w:ascii="Times New Roman" w:eastAsia="新細明體" w:hAnsi="Times New Roman" w:cs="Times New Roman" w:hint="eastAsia"/>
-          <w:lang w:val="en-US" w:eastAsia="zh-TW"/>
-        </w:rPr>
-        <w:t xml:space="preserve"> is that</w:t>
-      </w:r>
-      <w:r>
-        <w:rPr>
-          <w:rFonts w:ascii="Times New Roman" w:eastAsia="新細明體" w:hAnsi="Times New Roman" w:cs="Times New Roman"/>
-          <w:lang w:val="en-US" w:eastAsia="zh-TW"/>
-        </w:rPr>
-        <w:t xml:space="preserve"> the log + int will cut out all the float part after the integer while log + round will make such logarithmic interval to become more strictly-classified.</w:t>
-      </w:r>
-    </w:p>
-    <w:p>
-      <w:pPr>
-        <w:rPr>
-          <w:rFonts w:ascii="Times New Roman" w:eastAsia="新細明體" w:hAnsi="Times New Roman" w:cs="Times New Roman"/>
-          <w:lang w:val="en-US" w:eastAsia="zh-TW"/>
-        </w:rPr>
-      </w:pPr>
-      <w:r>
-        <w:rPr>
-          <w:rFonts w:ascii="Times New Roman" w:eastAsia="新細明體" w:hAnsi="Times New Roman" w:cs="Times New Roman"/>
-          <w:lang w:val="en-US" w:eastAsia="zh-TW"/>
-        </w:rPr>
-        <w:t>e.g. log 90 = 1.95, w/o wound it becomes 1, but w round it will be converted to 2, the classification process will consequently</w:t>
-      </w:r>
-      <w:r>
-        <w:rPr>
-          <w:rFonts w:ascii="Times New Roman" w:eastAsia="新細明體" w:hAnsi="Times New Roman" w:cs="Times New Roman"/>
-          <w:lang w:val="en-US" w:eastAsia="zh-TW"/>
-        </w:rPr>
-        <w:t xml:space="preserve"> drop.</w:t>
-      </w:r>
-      <w:r>
-        <w:rPr>
-          <w:rFonts w:ascii="Times New Roman" w:eastAsia="新細明體" w:hAnsi="Times New Roman" w:cs="Times New Roman"/>
-          <w:lang w:val="en-US" w:eastAsia="zh-TW"/>
-        </w:rPr>
-        <w:t xml:space="preserve"> </w:t>
-      </w:r>
-    </w:p>
-    <w:p>
-      <w:pPr>
-        <w:rPr>
-          <w:rFonts w:ascii="Times New Roman" w:eastAsia="新細明體" w:hAnsi="Times New Roman" w:cs="Times New Roman"/>
-          <w:lang w:val="en-US" w:eastAsia="zh-TW"/>
-        </w:rPr>
-      </w:pPr>
+      <w:bookmarkStart w:id="0" w:name="_GoBack"/>
+      <w:bookmarkEnd w:id="0"/>
     </w:p>
     <w:p>
       <w:pPr>
@@ -2709,24 +2659,147 @@
     <w:p>
       <w:pPr>
         <w:rPr>
+          <w:rFonts w:ascii="Times New Roman" w:eastAsia="新細明體" w:hAnsi="Times New Roman" w:cs="Times New Roman"/>
+          <w:lang w:val="en-US" w:eastAsia="zh-TW"/>
+        </w:rPr>
+      </w:pPr>
+      <w:r>
+        <w:rPr>
           <w:rFonts w:ascii="Times New Roman" w:eastAsia="新細明體" w:hAnsi="Times New Roman" w:cs="Times New Roman" w:hint="eastAsia"/>
           <w:lang w:val="en-US" w:eastAsia="zh-TW"/>
         </w:rPr>
+        <w:t xml:space="preserve">Due to the </w:t>
+      </w:r>
+      <w:r>
+        <w:rPr>
+          <w:rFonts w:ascii="Times New Roman" w:eastAsia="新細明體" w:hAnsi="Times New Roman" w:cs="Times New Roman"/>
+          <w:lang w:val="en-US" w:eastAsia="zh-TW"/>
+        </w:rPr>
+        <w:t xml:space="preserve">unevenly distributed dataset, the KDTree, Decision Tree Classifier ,NN Regressor and </w:t>
+      </w:r>
+    </w:p>
+    <w:p>
+      <w:pPr>
+        <w:rPr>
+          <w:rFonts w:ascii="Times New Roman" w:eastAsia="新細明體" w:hAnsi="Times New Roman" w:cs="Times New Roman"/>
+          <w:lang w:val="en-US" w:eastAsia="zh-TW"/>
+        </w:rPr>
       </w:pPr>
       <w:r>
         <w:rPr>
           <w:rFonts w:ascii="Times New Roman" w:eastAsia="新細明體" w:hAnsi="Times New Roman" w:cs="Times New Roman" w:hint="eastAsia"/>
           <w:lang w:val="en-US" w:eastAsia="zh-TW"/>
         </w:rPr>
-        <w:t xml:space="preserve">Due to the </w:t>
-      </w:r>
-      <w:r>
-        <w:rPr>
-          <w:rFonts w:ascii="Times New Roman" w:eastAsia="新細明體" w:hAnsi="Times New Roman" w:cs="Times New Roman"/>
-          <w:lang w:val="en-US" w:eastAsia="zh-TW"/>
-        </w:rPr>
-        <w:t xml:space="preserve">unevenly distributed dataset, the KDTree, Decision Tree Classifier ,NN Regressor and </w:t>
-      </w:r>
+        <w:t>DT Regressor all generate the inaccurate result.</w:t>
+      </w:r>
+    </w:p>
+    <w:p>
+      <w:pPr>
+        <w:rPr>
+          <w:rFonts w:ascii="Times New Roman" w:eastAsia="新細明體" w:hAnsi="Times New Roman" w:cs="Times New Roman"/>
+          <w:lang w:val="en-US" w:eastAsia="zh-TW"/>
+        </w:rPr>
+      </w:pPr>
+    </w:p>
+    <w:p>
+      <w:pPr>
+        <w:rPr>
+          <w:rFonts w:ascii="Times New Roman" w:eastAsia="新細明體" w:hAnsi="Times New Roman" w:cs="Times New Roman"/>
+          <w:lang w:val="en-US" w:eastAsia="zh-TW"/>
+        </w:rPr>
+      </w:pPr>
+      <w:r>
+        <w:rPr>
+          <w:rFonts w:ascii="Times New Roman" w:eastAsia="新細明體" w:hAnsi="Times New Roman" w:cs="Times New Roman"/>
+          <w:lang w:val="en-US" w:eastAsia="zh-TW"/>
+        </w:rPr>
+        <w:t>BernoulliNB surprisingly result in an outstanding accuracy, the reason</w:t>
+      </w:r>
+      <w:r>
+        <w:rPr>
+          <w:rFonts w:ascii="Times New Roman" w:eastAsia="新細明體" w:hAnsi="Times New Roman" w:cs="Times New Roman"/>
+          <w:lang w:val="en-US" w:eastAsia="zh-TW"/>
+        </w:rPr>
+        <w:t xml:space="preserve"> I guess</w:t>
+      </w:r>
+      <w:r>
+        <w:rPr>
+          <w:rFonts w:ascii="Times New Roman" w:eastAsia="新細明體" w:hAnsi="Times New Roman" w:cs="Times New Roman"/>
+          <w:lang w:val="en-US" w:eastAsia="zh-TW"/>
+        </w:rPr>
+        <w:t xml:space="preserve"> is that dataset in forestfire although </w:t>
+      </w:r>
+      <w:r>
+        <w:rPr>
+          <w:rFonts w:ascii="Times New Roman" w:eastAsia="新細明體" w:hAnsi="Times New Roman" w:cs="Times New Roman"/>
+          <w:lang w:val="en-US" w:eastAsia="zh-TW"/>
+        </w:rPr>
+        <w:t xml:space="preserve">unevenly distributed, but Bernoulli only </w:t>
+      </w:r>
+      <w:r>
+        <w:rPr>
+          <w:rFonts w:ascii="Times New Roman" w:eastAsia="新細明體" w:hAnsi="Times New Roman" w:cs="Times New Roman"/>
+          <w:lang w:val="en-US" w:eastAsia="zh-TW"/>
+        </w:rPr>
+        <w:t>check (not count)</w:t>
+      </w:r>
+      <w:r>
+        <w:rPr>
+          <w:rFonts w:ascii="Times New Roman" w:eastAsia="新細明體" w:hAnsi="Times New Roman" w:cs="Times New Roman"/>
+          <w:lang w:val="en-US" w:eastAsia="zh-TW"/>
+        </w:rPr>
+        <w:t xml:space="preserve"> the occurrence or not</w:t>
+      </w:r>
+      <w:r>
+        <w:rPr>
+          <w:rFonts w:ascii="Times New Roman" w:eastAsia="新細明體" w:hAnsi="Times New Roman" w:cs="Times New Roman"/>
+          <w:lang w:val="en-US" w:eastAsia="zh-TW"/>
+        </w:rPr>
+        <w:t>(namely happened or not</w:t>
+      </w:r>
+      <w:r>
+        <w:rPr>
+          <w:rFonts w:ascii="Times New Roman" w:eastAsia="新細明體" w:hAnsi="Times New Roman" w:cs="Times New Roman"/>
+          <w:lang w:val="en-US" w:eastAsia="zh-TW"/>
+        </w:rPr>
+        <w:t xml:space="preserve">, binary-like processing </w:t>
+      </w:r>
+      <w:r>
+        <w:rPr>
+          <w:rFonts w:ascii="Times New Roman" w:eastAsia="新細明體" w:hAnsi="Times New Roman" w:cs="Times New Roman"/>
+          <w:lang w:val="en-US" w:eastAsia="zh-TW"/>
+        </w:rPr>
+        <w:t>)</w:t>
+      </w:r>
+      <w:r>
+        <w:rPr>
+          <w:rFonts w:ascii="Times New Roman" w:eastAsia="新細明體" w:hAnsi="Times New Roman" w:cs="Times New Roman"/>
+          <w:lang w:val="en-US" w:eastAsia="zh-TW"/>
+        </w:rPr>
+        <w:t xml:space="preserve"> in the dataset</w:t>
+      </w:r>
+      <w:r>
+        <w:rPr>
+          <w:rFonts w:ascii="Times New Roman" w:eastAsia="新細明體" w:hAnsi="Times New Roman" w:cs="Times New Roman"/>
+          <w:lang w:val="en-US" w:eastAsia="zh-TW"/>
+        </w:rPr>
+        <w:t>.</w:t>
+      </w:r>
+      <w:r>
+        <w:rPr>
+          <w:rFonts w:ascii="Times New Roman" w:eastAsia="新細明體" w:hAnsi="Times New Roman" w:cs="Times New Roman"/>
+          <w:lang w:val="en-US" w:eastAsia="zh-TW"/>
+        </w:rPr>
+        <w:t xml:space="preserve"> </w:t>
+      </w:r>
+    </w:p>
+    <w:p>
+      <w:pPr>
+        <w:rPr>
+          <w:rFonts w:ascii="Times New Roman" w:eastAsia="新細明體" w:hAnsi="Times New Roman" w:cs="Times New Roman"/>
+          <w:lang w:val="en-US" w:eastAsia="zh-TW"/>
+        </w:rPr>
+      </w:pPr>
     </w:p>
     <w:p>
       <w:pPr>
@@ -2740,146 +2813,188 @@
           <w:rFonts w:ascii="Times New Roman" w:eastAsia="新細明體" w:hAnsi="Times New Roman" w:cs="Times New Roman" w:hint="eastAsia"/>
           <w:lang w:val="en-US" w:eastAsia="zh-TW"/>
         </w:rPr>
-        <w:t>DT Regressor all generate the inaccurate result.</w:t>
-      </w:r>
-    </w:p>
-    <w:p>
-      <w:pPr>
+        <w:t>M</w:t>
+      </w:r>
+      <w:r>
+        <w:rPr>
+          <w:rFonts w:ascii="Times New Roman" w:eastAsia="新細明體" w:hAnsi="Times New Roman" w:cs="Times New Roman"/>
+          <w:lang w:val="en-US" w:eastAsia="zh-TW"/>
+        </w:rPr>
+        <w:t>ultinomial</w:t>
+      </w:r>
+      <w:r>
+        <w:rPr>
+          <w:rFonts w:ascii="Times New Roman" w:eastAsia="新細明體" w:hAnsi="Times New Roman" w:cs="Times New Roman"/>
+          <w:lang w:val="en-US" w:eastAsia="zh-TW"/>
+        </w:rPr>
+        <w:t>NB</w:t>
+      </w:r>
+      <w:r>
+        <w:rPr>
+          <w:rFonts w:ascii="Times New Roman" w:eastAsia="新細明體" w:hAnsi="Times New Roman" w:cs="Times New Roman"/>
+          <w:lang w:val="en-US" w:eastAsia="zh-TW"/>
+        </w:rPr>
+        <w:t xml:space="preserve"> counts the times of occurrence in the multinomial distribution, compared to the </w:t>
+      </w:r>
+      <w:r>
+        <w:rPr>
+          <w:rFonts w:ascii="Times New Roman" w:eastAsia="新細明體" w:hAnsi="Times New Roman" w:cs="Times New Roman"/>
+          <w:lang w:val="en-US" w:eastAsia="zh-TW"/>
+        </w:rPr>
+        <w:t>BernoulliNB</w:t>
+      </w:r>
+      <w:r>
+        <w:rPr>
+          <w:rFonts w:ascii="Times New Roman" w:eastAsia="新細明體" w:hAnsi="Times New Roman" w:cs="Times New Roman"/>
+          <w:lang w:val="en-US" w:eastAsia="zh-TW"/>
+        </w:rPr>
+        <w:t>, it maybe classify the</w:t>
+      </w:r>
+      <w:r>
         <w:rPr>
           <w:rFonts w:ascii="Times New Roman" w:eastAsia="新細明體" w:hAnsi="Times New Roman" w:cs="Times New Roman" w:hint="eastAsia"/>
           <w:lang w:val="en-US" w:eastAsia="zh-TW"/>
         </w:rPr>
-      </w:pPr>
-      <w:bookmarkStart w:id="0" w:name="_GoBack"/>
-      <w:bookmarkEnd w:id="0"/>
-    </w:p>
-    <w:p>
-      <w:pPr>
-        <w:rPr>
-          <w:rFonts w:ascii="Times New Roman" w:eastAsia="新細明體" w:hAnsi="Times New Roman" w:cs="Times New Roman"/>
-          <w:lang w:val="en-US" w:eastAsia="zh-TW"/>
-        </w:rPr>
-      </w:pPr>
-      <w:r>
-        <w:rPr>
-          <w:rFonts w:ascii="Times New Roman" w:eastAsia="新細明體" w:hAnsi="Times New Roman" w:cs="Times New Roman"/>
-          <w:lang w:val="en-US" w:eastAsia="zh-TW"/>
-        </w:rPr>
-        <w:t>BernoulliNB surprisingly result in an outstanding accuracy, the reason</w:t>
-      </w:r>
-      <w:r>
-        <w:rPr>
-          <w:rFonts w:ascii="Times New Roman" w:eastAsia="新細明體" w:hAnsi="Times New Roman" w:cs="Times New Roman"/>
-          <w:lang w:val="en-US" w:eastAsia="zh-TW"/>
-        </w:rPr>
-        <w:t xml:space="preserve"> I guess</w:t>
-      </w:r>
-      <w:r>
-        <w:rPr>
-          <w:rFonts w:ascii="Times New Roman" w:eastAsia="新細明體" w:hAnsi="Times New Roman" w:cs="Times New Roman"/>
-          <w:lang w:val="en-US" w:eastAsia="zh-TW"/>
-        </w:rPr>
-        <w:t xml:space="preserve"> is that dataset in forestfire although </w:t>
-      </w:r>
-      <w:r>
-        <w:rPr>
-          <w:rFonts w:ascii="Times New Roman" w:eastAsia="新細明體" w:hAnsi="Times New Roman" w:cs="Times New Roman"/>
-          <w:lang w:val="en-US" w:eastAsia="zh-TW"/>
-        </w:rPr>
-        <w:t xml:space="preserve">unevenly distributed, but Bernoulli only </w:t>
-      </w:r>
-      <w:r>
-        <w:rPr>
-          <w:rFonts w:ascii="Times New Roman" w:eastAsia="新細明體" w:hAnsi="Times New Roman" w:cs="Times New Roman"/>
-          <w:lang w:val="en-US" w:eastAsia="zh-TW"/>
-        </w:rPr>
-        <w:t>check (not count)</w:t>
-      </w:r>
-      <w:r>
-        <w:rPr>
-          <w:rFonts w:ascii="Times New Roman" w:eastAsia="新細明體" w:hAnsi="Times New Roman" w:cs="Times New Roman"/>
-          <w:lang w:val="en-US" w:eastAsia="zh-TW"/>
-        </w:rPr>
-        <w:t xml:space="preserve"> the occurrence or not</w:t>
-      </w:r>
-      <w:r>
-        <w:rPr>
-          <w:rFonts w:ascii="Times New Roman" w:eastAsia="新細明體" w:hAnsi="Times New Roman" w:cs="Times New Roman"/>
-          <w:lang w:val="en-US" w:eastAsia="zh-TW"/>
-        </w:rPr>
-        <w:t>(namely happened or not</w:t>
-      </w:r>
-      <w:r>
-        <w:rPr>
-          <w:rFonts w:ascii="Times New Roman" w:eastAsia="新細明體" w:hAnsi="Times New Roman" w:cs="Times New Roman"/>
-          <w:lang w:val="en-US" w:eastAsia="zh-TW"/>
-        </w:rPr>
-        <w:t xml:space="preserve">, binary-like processing </w:t>
-      </w:r>
-      <w:r>
-        <w:rPr>
-          <w:rFonts w:ascii="Times New Roman" w:eastAsia="新細明體" w:hAnsi="Times New Roman" w:cs="Times New Roman"/>
+        <w:t xml:space="preserve"> dataset too strictly (</w:t>
+      </w:r>
+      <w:r>
+        <w:rPr>
+          <w:rFonts w:ascii="Times New Roman" w:eastAsia="新細明體" w:hAnsi="Times New Roman" w:cs="Times New Roman"/>
+          <w:lang w:val="en-US" w:eastAsia="zh-TW"/>
+        </w:rPr>
+        <w:t>sometimes the strict classification can prevent the overfitting problem while this time we did not see such result.</w:t>
+      </w:r>
+      <w:r>
+        <w:rPr>
+          <w:rFonts w:ascii="Times New Roman" w:eastAsia="新細明體" w:hAnsi="Times New Roman" w:cs="Times New Roman" w:hint="eastAsia"/>
           <w:lang w:val="en-US" w:eastAsia="zh-TW"/>
         </w:rPr>
         <w:t>)</w:t>
       </w:r>
-      <w:r>
-        <w:rPr>
-          <w:rFonts w:ascii="Times New Roman" w:eastAsia="新細明體" w:hAnsi="Times New Roman" w:cs="Times New Roman"/>
-          <w:lang w:val="en-US" w:eastAsia="zh-TW"/>
-        </w:rPr>
-        <w:t xml:space="preserve"> in the dataset</w:t>
-      </w:r>
-      <w:r>
-        <w:rPr>
-          <w:rFonts w:ascii="Times New Roman" w:eastAsia="新細明體" w:hAnsi="Times New Roman" w:cs="Times New Roman"/>
-          <w:lang w:val="en-US" w:eastAsia="zh-TW"/>
-        </w:rPr>
-        <w:t>.</w:t>
-      </w:r>
-      <w:r>
-        <w:rPr>
-          <w:rFonts w:ascii="Times New Roman" w:eastAsia="新細明體" w:hAnsi="Times New Roman" w:cs="Times New Roman"/>
-          <w:lang w:val="en-US" w:eastAsia="zh-TW"/>
+    </w:p>
+    <w:p>
+      <w:pPr>
+        <w:rPr>
+          <w:rFonts w:ascii="Times New Roman" w:eastAsia="新細明體" w:hAnsi="Times New Roman" w:cs="Times New Roman"/>
+          <w:lang w:val="en-US" w:eastAsia="zh-TW"/>
+        </w:rPr>
+      </w:pPr>
+    </w:p>
+    <w:p>
+      <w:pPr>
+        <w:rPr>
+          <w:rFonts w:ascii="Times New Roman" w:eastAsia="新細明體" w:hAnsi="Times New Roman" w:cs="Times New Roman"/>
+          <w:lang w:val="en-US" w:eastAsia="zh-TW"/>
+        </w:rPr>
+      </w:pPr>
+      <w:r>
+        <w:rPr>
+          <w:rFonts w:ascii="Times New Roman" w:eastAsia="新細明體" w:hAnsi="Times New Roman" w:cs="Times New Roman"/>
+          <w:lang w:val="en-US" w:eastAsia="zh-TW"/>
+        </w:rPr>
+        <w:t xml:space="preserve">Overall, the difference b/w </w:t>
+      </w:r>
+      <w:r>
+        <w:rPr>
+          <w:rFonts w:ascii="Times New Roman" w:eastAsia="新細明體" w:hAnsi="Times New Roman" w:cs="Times New Roman"/>
+          <w:lang w:val="en-US" w:eastAsia="zh-TW"/>
+        </w:rPr>
+        <w:t xml:space="preserve">BernoulliNB </w:t>
+      </w:r>
+      <w:r>
+        <w:rPr>
+          <w:rFonts w:eastAsia="新細明體" w:hint="eastAsia"/>
+          <w:lang w:eastAsia="zh-TW"/>
+        </w:rPr>
+        <w:t xml:space="preserve">and </w:t>
+      </w:r>
+      <w:r>
+        <w:rPr>
+          <w:rFonts w:ascii="Times New Roman" w:eastAsia="新細明體" w:hAnsi="Times New Roman" w:cs="Times New Roman" w:hint="eastAsia"/>
+          <w:lang w:val="en-US" w:eastAsia="zh-TW"/>
+        </w:rPr>
+        <w:t>M</w:t>
+      </w:r>
+      <w:r>
+        <w:rPr>
+          <w:rFonts w:ascii="Times New Roman" w:eastAsia="新細明體" w:hAnsi="Times New Roman" w:cs="Times New Roman"/>
+          <w:lang w:val="en-US" w:eastAsia="zh-TW"/>
+        </w:rPr>
+        <w:t xml:space="preserve">ultinomialNB </w:t>
+      </w:r>
+      <w:r>
+        <w:rPr>
+          <w:rFonts w:ascii="Times New Roman" w:eastAsia="新細明體" w:hAnsi="Times New Roman" w:cs="Times New Roman"/>
+          <w:lang w:val="en-US" w:eastAsia="zh-TW"/>
+        </w:rPr>
+        <w:t>mainly lies in “how they count the dataset.” The former only counts whether the event happens or not while the latter counts the OCCURANCE of such event.</w:t>
+      </w:r>
+    </w:p>
+    <w:p>
+      <w:pPr>
+        <w:rPr>
+          <w:rFonts w:ascii="Times New Roman" w:eastAsia="新細明體" w:hAnsi="Times New Roman" w:cs="Times New Roman"/>
+          <w:lang w:val="en-US" w:eastAsia="zh-TW"/>
+        </w:rPr>
+      </w:pPr>
+      <w:r>
+        <w:rPr>
+          <w:rFonts w:ascii="Times New Roman" w:eastAsia="新細明體" w:hAnsi="Times New Roman" w:cs="Times New Roman"/>
+          <w:lang w:val="en-US" w:eastAsia="zh-TW"/>
+        </w:rPr>
+        <w:t xml:space="preserve">## Conclusion </w:t>
+      </w:r>
+    </w:p>
+    <w:p>
+      <w:r>
+        <w:rPr>
+          <w:rFonts w:ascii="Times New Roman" w:eastAsia="新細明體" w:hAnsi="Times New Roman" w:cs="Times New Roman"/>
+          <w:lang w:val="en-US" w:eastAsia="zh-TW"/>
+        </w:rPr>
+        <w:t xml:space="preserve">In short, suppose we </w:t>
+      </w:r>
+      <w:r>
+        <w:rPr>
+          <w:rFonts w:ascii="Times New Roman" w:eastAsia="新細明體" w:hAnsi="Times New Roman" w:cs="Times New Roman"/>
+          <w:lang w:val="en-US" w:eastAsia="zh-TW"/>
+        </w:rPr>
+        <w:t>only care whether an event happened or not, we use BerboulliNB, taking a step further we may use the times of occurrence of an event using for analyzing, classification we use MultinomialNB, last but not least, for the dataset which resembles normal distribution, we use GaussianNB.</w:t>
+      </w:r>
+    </w:p>
+    <w:p>
+      <w:pPr>
+        <w:rPr>
+          <w:rFonts w:ascii="Times New Roman" w:eastAsia="新細明體" w:hAnsi="Times New Roman" w:cs="Times New Roman" w:hint="eastAsia"/>
+          <w:lang w:eastAsia="zh-TW"/>
+        </w:rPr>
+      </w:pPr>
+      <w:r>
+        <w:rPr>
+          <w:rFonts w:ascii="Times New Roman" w:eastAsia="新細明體" w:hAnsi="Times New Roman" w:cs="Times New Roman" w:hint="eastAsia"/>
+          <w:lang w:eastAsia="zh-TW"/>
+        </w:rPr>
+        <w:t xml:space="preserve">For the discrete </w:t>
+      </w:r>
+      <w:r>
+        <w:rPr>
+          <w:rFonts w:ascii="Times New Roman" w:eastAsia="新細明體" w:hAnsi="Times New Roman" w:cs="Times New Roman"/>
+          <w:lang w:eastAsia="zh-TW"/>
+        </w:rPr>
+        <w:t>prediction, using the classifier, and using regressor for continuous prediction.</w:t>
+      </w:r>
+      <w:r>
+        <w:rPr>
+          <w:rFonts w:ascii="Times New Roman" w:eastAsia="新細明體" w:hAnsi="Times New Roman" w:cs="Times New Roman"/>
+          <w:lang w:eastAsia="zh-TW"/>
+        </w:rPr>
+        <w:t xml:space="preserve"> (Continuous dataset may use some mapping method to transform into discrete one such as log and round)</w:t>
+      </w:r>
+      <w:r>
+        <w:rPr>
+          <w:rFonts w:ascii="Times New Roman" w:eastAsia="新細明體" w:hAnsi="Times New Roman" w:cs="Times New Roman" w:hint="eastAsia"/>
+          <w:lang w:eastAsia="zh-TW"/>
         </w:rPr>
         <w:t xml:space="preserve"> </w:t>
-      </w:r>
-    </w:p>
-    <w:p>
-      <w:pPr>
-        <w:rPr>
-          <w:rFonts w:ascii="Times New Roman" w:eastAsia="新細明體" w:hAnsi="Times New Roman" w:cs="Times New Roman"/>
-          <w:lang w:val="en-US" w:eastAsia="zh-TW"/>
-        </w:rPr>
-      </w:pPr>
-    </w:p>
-    <w:p>
-      <w:pPr>
-        <w:rPr>
-          <w:rFonts w:ascii="Times New Roman" w:eastAsia="新細明體" w:hAnsi="Times New Roman" w:cs="Times New Roman"/>
-          <w:lang w:val="en-US" w:eastAsia="zh-TW"/>
-        </w:rPr>
-      </w:pPr>
-      <w:r>
-        <w:rPr>
-          <w:rFonts w:ascii="Times New Roman" w:eastAsia="新細明體" w:hAnsi="Times New Roman" w:cs="Times New Roman" w:hint="eastAsia"/>
-          <w:lang w:val="en-US" w:eastAsia="zh-TW"/>
-        </w:rPr>
-        <w:t>M</w:t>
-      </w:r>
-      <w:r>
-        <w:rPr>
-          <w:rFonts w:ascii="Times New Roman" w:eastAsia="新細明體" w:hAnsi="Times New Roman" w:cs="Times New Roman"/>
-          <w:lang w:val="en-US" w:eastAsia="zh-TW"/>
-        </w:rPr>
-        <w:t>ultinomial counts the times of occurrence in the multinomial distribution</w:t>
-      </w:r>
-      <w:r>
-        <w:rPr>
-          <w:rFonts w:ascii="Times New Roman" w:eastAsia="新細明體" w:hAnsi="Times New Roman" w:cs="Times New Roman"/>
-          <w:lang w:val="en-US" w:eastAsia="zh-TW"/>
-        </w:rPr>
-        <w:t xml:space="preserve">, compared to the </w:t>
       </w:r>
     </w:p>
     <w:p>

</xml_diff>

<commit_message>
Done report , MLHW3 All done
</commit_message>
<xml_diff>
--- a/MLHW3_Naive_Bayes_Classifier/Report.docx
+++ b/MLHW3_Naive_Bayes_Classifier/Report.docx
@@ -213,6 +213,15 @@
         </w:rPr>
         <w:t xml:space="preserve"> model, numpy and scipy for the numerical and statistical analysis.</w:t>
       </w:r>
+      <w:r>
+        <w:rPr>
+          <w:rFonts w:ascii="新細明體" w:eastAsia="新細明體" w:hAnsi="新細明體" w:cs="Times New Roman" w:hint="eastAsia"/>
+          <w:lang w:eastAsia="zh-TW"/>
+        </w:rPr>
+        <w:t xml:space="preserve"> </w:t>
+      </w:r>
+      <w:bookmarkStart w:id="0" w:name="_GoBack"/>
+      <w:bookmarkEnd w:id="0"/>
     </w:p>
     <w:p>
       <w:pPr>
@@ -2948,40 +2957,38 @@
     <w:p>
       <w:pPr>
         <w:rPr>
+          <w:rFonts w:ascii="Times New Roman" w:eastAsia="新細明體" w:hAnsi="Times New Roman" w:cs="Times New Roman"/>
+          <w:lang w:eastAsia="zh-TW"/>
+        </w:rPr>
+      </w:pPr>
+      <w:r>
+        <w:rPr>
           <w:rFonts w:ascii="Times New Roman" w:eastAsia="新細明體" w:hAnsi="Times New Roman" w:cs="Times New Roman" w:hint="eastAsia"/>
           <w:lang w:eastAsia="zh-TW"/>
         </w:rPr>
-      </w:pPr>
+        <w:t xml:space="preserve">For the discrete </w:t>
+      </w:r>
+      <w:r>
+        <w:rPr>
+          <w:rFonts w:ascii="Times New Roman" w:eastAsia="新細明體" w:hAnsi="Times New Roman" w:cs="Times New Roman"/>
+          <w:lang w:eastAsia="zh-TW"/>
+        </w:rPr>
+        <w:t>prediction, using the classifier, and using regressor for continuous prediction.</w:t>
+      </w:r>
+      <w:r>
+        <w:rPr>
+          <w:rFonts w:ascii="Times New Roman" w:eastAsia="新細明體" w:hAnsi="Times New Roman" w:cs="Times New Roman"/>
+          <w:lang w:eastAsia="zh-TW"/>
+        </w:rPr>
+        <w:t xml:space="preserve"> (Continuous dataset may use some mapping method to transform into discrete one such as log and round)</w:t>
+      </w:r>
       <w:r>
         <w:rPr>
           <w:rFonts w:ascii="Times New Roman" w:eastAsia="新細明體" w:hAnsi="Times New Roman" w:cs="Times New Roman" w:hint="eastAsia"/>
           <w:lang w:eastAsia="zh-TW"/>
         </w:rPr>
-        <w:t xml:space="preserve">For the discrete </w:t>
-      </w:r>
-      <w:r>
-        <w:rPr>
-          <w:rFonts w:ascii="Times New Roman" w:eastAsia="新細明體" w:hAnsi="Times New Roman" w:cs="Times New Roman"/>
-          <w:lang w:eastAsia="zh-TW"/>
-        </w:rPr>
-        <w:t>prediction, using the classifier, and using regressor for continuous prediction.</w:t>
-      </w:r>
-      <w:r>
-        <w:rPr>
-          <w:rFonts w:ascii="Times New Roman" w:eastAsia="新細明體" w:hAnsi="Times New Roman" w:cs="Times New Roman"/>
-          <w:lang w:eastAsia="zh-TW"/>
-        </w:rPr>
-        <w:t xml:space="preserve"> (Continuous dataset may use some mapping method to transform into discrete one such as log and round)</w:t>
-      </w:r>
-      <w:r>
-        <w:rPr>
-          <w:rFonts w:ascii="Times New Roman" w:eastAsia="新細明體" w:hAnsi="Times New Roman" w:cs="Times New Roman" w:hint="eastAsia"/>
-          <w:lang w:eastAsia="zh-TW"/>
-        </w:rPr>
         <w:t xml:space="preserve"> </w:t>
       </w:r>
-      <w:bookmarkStart w:id="0" w:name="_GoBack"/>
-      <w:bookmarkEnd w:id="0"/>
     </w:p>
     <w:sectPr>
       <w:pgSz w:w="11906" w:h="16838"/>

</xml_diff>

<commit_message>
Report and MLHW3 all done
</commit_message>
<xml_diff>
--- a/MLHW3_Naive_Bayes_Classifier/Report.docx
+++ b/MLHW3_Naive_Bayes_Classifier/Report.docx
@@ -220,8 +220,6 @@
         </w:rPr>
         <w:t xml:space="preserve"> </w:t>
       </w:r>
-      <w:bookmarkStart w:id="0" w:name="_GoBack"/>
-      <w:bookmarkEnd w:id="0"/>
     </w:p>
     <w:p>
       <w:pPr>
@@ -241,19 +239,6 @@
           <w:rFonts w:ascii="Times New Roman" w:hAnsi="Times New Roman" w:cs="Times New Roman"/>
         </w:rPr>
         <w:t>## Iris data set</w:t>
-      </w:r>
-    </w:p>
-    <w:p>
-      <w:pPr>
-        <w:rPr>
-          <w:rFonts w:ascii="Times New Roman" w:hAnsi="Times New Roman" w:cs="Times New Roman"/>
-        </w:rPr>
-      </w:pPr>
-      <w:r>
-        <w:rPr>
-          <w:rFonts w:ascii="Times New Roman" w:hAnsi="Times New Roman" w:cs="Times New Roman"/>
-        </w:rPr>
-        <w:t>* Probability Distribution Plot of the iris_dataset</w:t>
       </w:r>
     </w:p>
     <w:p>
@@ -277,7 +262,7 @@
             <wp:positionV relativeFrom="paragraph">
               <wp:posOffset>635</wp:posOffset>
             </wp:positionV>
-            <wp:extent cx="6119495" cy="4589780"/>
+            <wp:extent cx="6119495" cy="4589145"/>
             <wp:effectExtent l="0" t="0" r="0" b="0"/>
             <wp:wrapSquare wrapText="largest"/>
             <wp:docPr id="2" name="Image4"/>
@@ -308,7 +293,7 @@
                   <pic:spPr bwMode="auto">
                     <a:xfrm>
                       <a:off x="0" y="0"/>
-                      <a:ext cx="6119706" cy="4589780"/>
+                      <a:ext cx="6119706" cy="4589779"/>
                     </a:xfrm>
                     <a:prstGeom prst="rect">
                       <a:avLst/>
@@ -320,6 +305,19 @@
           </wp:anchor>
         </w:drawing>
       </w:r>
+      <w:r>
+        <w:rPr>
+          <w:rFonts w:ascii="Times New Roman" w:hAnsi="Times New Roman" w:cs="Times New Roman"/>
+        </w:rPr>
+        <w:t>* Probability Distribution Plot of the iris_dataset</w:t>
+      </w:r>
+    </w:p>
+    <w:p>
+      <w:pPr>
+        <w:rPr>
+          <w:rFonts w:ascii="Times New Roman" w:hAnsi="Times New Roman" w:cs="Times New Roman"/>
+        </w:rPr>
+      </w:pPr>
     </w:p>
     <w:p>
       <w:pPr>
@@ -912,9 +910,9 @@
               <wp:posOffset>-720090</wp:posOffset>
             </wp:positionH>
             <wp:positionV relativeFrom="paragraph">
-              <wp:posOffset>199390</wp:posOffset>
+              <wp:posOffset>200660</wp:posOffset>
             </wp:positionV>
-            <wp:extent cx="4062095" cy="3046730"/>
+            <wp:extent cx="4062095" cy="3046095"/>
             <wp:effectExtent l="0" t="0" r="0" b="0"/>
             <wp:wrapSquare wrapText="largest"/>
             <wp:docPr id="7" name="Image4"/>
@@ -945,7 +943,7 @@
                   <pic:spPr bwMode="auto">
                     <a:xfrm>
                       <a:off x="0" y="0"/>
-                      <a:ext cx="4062095" cy="3046730"/>
+                      <a:ext cx="4062095" cy="3046095"/>
                     </a:xfrm>
                     <a:prstGeom prst="rect">
                       <a:avLst/>
@@ -2555,6 +2553,7 @@
           <w:lang w:val="en-US" w:eastAsia="zh-TW"/>
         </w:rPr>
       </w:pPr>
+      <w:bookmarkStart w:id="0" w:name="_GoBack"/>
       <w:r>
         <w:rPr>
           <w:rFonts w:ascii="Times New Roman" w:eastAsia="新細明體" w:hAnsi="Times New Roman" w:cs="Times New Roman" w:hint="eastAsia"/>
@@ -2563,7 +2562,7 @@
         </w:rPr>
         <w:drawing>
           <wp:inline distT="0" distB="0" distL="0" distR="0">
-            <wp:extent cx="4332515" cy="3249386"/>
+            <wp:extent cx="6117772" cy="3253740"/>
             <wp:effectExtent l="0" t="0" r="0" b="0"/>
             <wp:docPr id="12" name="圖片 12"/>
             <wp:cNvGraphicFramePr>
@@ -2591,7 +2590,7 @@
                   <pic:spPr>
                     <a:xfrm>
                       <a:off x="0" y="0"/>
-                      <a:ext cx="4338877" cy="3254157"/>
+                      <a:ext cx="6125126" cy="3257651"/>
                     </a:xfrm>
                     <a:prstGeom prst="rect">
                       <a:avLst/>
@@ -2603,6 +2602,7 @@
           </wp:inline>
         </w:drawing>
       </w:r>
+      <w:bookmarkEnd w:id="0"/>
     </w:p>
     <w:p>
       <w:pPr>

</xml_diff>